<commit_message>
Modified speach and slides
</commit_message>
<xml_diff>
--- a/documents/speach.docx
+++ b/documents/speach.docx
@@ -9,19 +9,22 @@
         <w:jc w:val="both"/>
         <w:rPr>
           <w:rFonts w:cs="Times New Roman"/>
-        </w:rPr>
-      </w:pPr>
-      <w:r>
-        <w:rPr>
-          <w:rFonts w:cs="Times New Roman"/>
-        </w:rPr>
-        <w:t>В на</w:t>
-      </w:r>
-      <w:r>
-        <w:rPr>
-          <w:rFonts w:cs="Times New Roman"/>
-        </w:rPr>
-        <w:t>стоящее время проблема экологии становится насущной не только в отношении биосферы и экосферы Земли, но и околоземного космического пространства. Всё большую актуальность приобретает вопрос разработки системы очистки термосферы от объектов техногенного происхождения.</w:t>
+          <w:b/>
+        </w:rPr>
+      </w:pPr>
+      <w:r>
+        <w:rPr>
+          <w:rFonts w:cs="Times New Roman"/>
+          <w:b/>
+        </w:rPr>
+        <w:t xml:space="preserve">Слайд </w:t>
+      </w:r>
+      <w:r>
+        <w:rPr>
+          <w:rFonts w:cs="Times New Roman"/>
+          <w:b/>
+        </w:rPr>
+        <w:t>0. Титульный слайд</w:t>
       </w:r>
     </w:p>
     <w:p>
@@ -37,13 +40,163 @@
         <w:rPr>
           <w:rFonts w:cs="Times New Roman"/>
         </w:rPr>
-        <w:t xml:space="preserve">Выпускная квалификационная работа посвящена </w:t>
-      </w:r>
-      <w:r>
-        <w:rPr>
-          <w:rFonts w:cs="Times New Roman"/>
-        </w:rPr>
-        <w:t>разработке программной системы распознавания удалённых объектов на основе математических алгоритмов и фотометрических методов. Основой для ВКР послужила диссертационная работа Бодровой И.В., посвящённая разработке математических методов анализа световых потоков.</w:t>
+        <w:t>Уважаемая комиссия! Вашему внимаю представляется доклад на тему "</w:t>
+      </w:r>
+      <w:r>
+        <w:rPr>
+          <w:rFonts w:cs="Times New Roman"/>
+        </w:rPr>
+        <w:t>Исследование алгоритма определения типа поверхности удаленных</w:t>
+      </w:r>
+      <w:r>
+        <w:rPr>
+          <w:rFonts w:cs="Times New Roman"/>
+        </w:rPr>
+        <w:t xml:space="preserve"> </w:t>
+      </w:r>
+      <w:r>
+        <w:rPr>
+          <w:rFonts w:cs="Times New Roman"/>
+        </w:rPr>
+        <w:t>объектов поляриметрическими методами</w:t>
+      </w:r>
+      <w:r>
+        <w:rPr>
+          <w:rFonts w:cs="Times New Roman"/>
+        </w:rPr>
+        <w:t>".</w:t>
+      </w:r>
+    </w:p>
+    <w:p>
+      <w:pPr>
+        <w:spacing w:after="0" w:line="360" w:lineRule="auto"/>
+        <w:ind w:firstLine="708"/>
+        <w:jc w:val="both"/>
+        <w:rPr>
+          <w:rFonts w:cs="Times New Roman"/>
+          <w:b/>
+        </w:rPr>
+      </w:pPr>
+      <w:r>
+        <w:rPr>
+          <w:rFonts w:cs="Times New Roman"/>
+          <w:b/>
+        </w:rPr>
+        <w:t xml:space="preserve">Слайд </w:t>
+      </w:r>
+      <w:r>
+        <w:rPr>
+          <w:rFonts w:cs="Times New Roman"/>
+          <w:b/>
+        </w:rPr>
+        <w:t>1. Постановка задачи</w:t>
+      </w:r>
+    </w:p>
+    <w:p>
+      <w:pPr>
+        <w:spacing w:after="0" w:line="360" w:lineRule="auto"/>
+        <w:ind w:firstLine="708"/>
+        <w:jc w:val="both"/>
+        <w:rPr>
+          <w:rFonts w:cs="Times New Roman"/>
+        </w:rPr>
+      </w:pPr>
+      <w:r>
+        <w:rPr>
+          <w:rFonts w:cs="Times New Roman"/>
+        </w:rPr>
+        <w:t>В на</w:t>
+      </w:r>
+      <w:r>
+        <w:rPr>
+          <w:rFonts w:cs="Times New Roman"/>
+        </w:rPr>
+        <w:t>стоящее время проблема экологии становится насущной не только в отношении биосферы и экосферы Земли, но и околоземного космического пространства. Всё большую актуальность приобретает вопрос разработки системы очистки термосферы от объектов техногенного происхождения</w:t>
+      </w:r>
+      <w:r>
+        <w:rPr>
+          <w:rFonts w:cs="Times New Roman"/>
+        </w:rPr>
+        <w:t xml:space="preserve">. Поэтому цель работы – </w:t>
+      </w:r>
+      <w:r>
+        <w:rPr>
+          <w:rFonts w:cs="Times New Roman"/>
+        </w:rPr>
+        <w:t>исследовани</w:t>
+      </w:r>
+      <w:r>
+        <w:rPr>
+          <w:rFonts w:cs="Times New Roman"/>
+        </w:rPr>
+        <w:t>е</w:t>
+      </w:r>
+      <w:r>
+        <w:rPr>
+          <w:rFonts w:cs="Times New Roman"/>
+        </w:rPr>
+        <w:t xml:space="preserve"> алгоритма определения типа поверхности удаленных объектов поляриметрическими методами при помощи разработанной программной системы</w:t>
+      </w:r>
+      <w:r>
+        <w:rPr>
+          <w:rFonts w:cs="Times New Roman"/>
+        </w:rPr>
+        <w:t xml:space="preserve"> – является актуальной.</w:t>
+      </w:r>
+    </w:p>
+    <w:p>
+      <w:pPr>
+        <w:spacing w:after="0" w:line="360" w:lineRule="auto"/>
+        <w:ind w:firstLine="708"/>
+        <w:jc w:val="both"/>
+        <w:rPr>
+          <w:rFonts w:cs="Times New Roman"/>
+        </w:rPr>
+      </w:pPr>
+      <w:r>
+        <w:rPr>
+          <w:rFonts w:cs="Times New Roman"/>
+        </w:rPr>
+        <w:t>На слайде представлены основные задачи, которые были поставлены и решены в рамках данной работы (зачитать).</w:t>
+      </w:r>
+    </w:p>
+    <w:p>
+      <w:pPr>
+        <w:spacing w:after="0" w:line="360" w:lineRule="auto"/>
+        <w:ind w:firstLine="708"/>
+        <w:jc w:val="both"/>
+        <w:rPr>
+          <w:rFonts w:cs="Times New Roman"/>
+          <w:b/>
+        </w:rPr>
+      </w:pPr>
+      <w:r>
+        <w:rPr>
+          <w:rFonts w:cs="Times New Roman"/>
+          <w:b/>
+        </w:rPr>
+        <w:t xml:space="preserve">Слайд </w:t>
+      </w:r>
+      <w:r>
+        <w:rPr>
+          <w:rFonts w:cs="Times New Roman"/>
+          <w:b/>
+        </w:rPr>
+        <w:t>2</w:t>
+      </w:r>
+      <w:r>
+        <w:rPr>
+          <w:rFonts w:cs="Times New Roman"/>
+          <w:b/>
+        </w:rPr>
+        <w:t xml:space="preserve">. </w:t>
+      </w:r>
+      <w:r>
+        <w:rPr>
+          <w:rFonts w:cs="Times New Roman"/>
+          <w:b/>
+        </w:rPr>
+        <w:t>Фотометрия</w:t>
       </w:r>
     </w:p>
     <w:p>
@@ -74,7 +227,6 @@
           <w:szCs w:val="28"/>
         </w:rPr>
       </w:pPr>
-      <w:proofErr w:type="gramStart"/>
       <w:r>
         <w:rPr>
           <w:rFonts w:cs="Times New Roman"/>
@@ -87,15 +239,7 @@
           <w:rFonts w:cs="Times New Roman"/>
           <w:szCs w:val="28"/>
         </w:rPr>
-        <w:t>рямая</w:t>
-      </w:r>
-      <w:proofErr w:type="gramEnd"/>
-      <w:r>
-        <w:rPr>
-          <w:rFonts w:cs="Times New Roman"/>
-          <w:szCs w:val="28"/>
-        </w:rPr>
-        <w:t xml:space="preserve"> задача фотометрии</w:t>
+        <w:t>рямая задача фотометрии</w:t>
       </w:r>
       <w:r>
         <w:rPr>
@@ -131,7 +275,6 @@
           <w:szCs w:val="28"/>
         </w:rPr>
       </w:pPr>
-      <w:proofErr w:type="gramStart"/>
       <w:r>
         <w:rPr>
           <w:rFonts w:cs="Times New Roman"/>
@@ -144,15 +287,7 @@
           <w:rFonts w:cs="Times New Roman"/>
           <w:szCs w:val="28"/>
         </w:rPr>
-        <w:t>братная</w:t>
-      </w:r>
-      <w:proofErr w:type="gramEnd"/>
-      <w:r>
-        <w:rPr>
-          <w:rFonts w:cs="Times New Roman"/>
-          <w:szCs w:val="28"/>
-        </w:rPr>
-        <w:t xml:space="preserve"> задача фотометрии</w:t>
+        <w:t>братная задача фотометрии</w:t>
       </w:r>
       <w:r>
         <w:rPr>
@@ -172,18 +307,98 @@
     <w:p>
       <w:pPr>
         <w:spacing w:after="0" w:line="360" w:lineRule="auto"/>
+        <w:ind w:firstLine="708"/>
         <w:jc w:val="both"/>
         <w:rPr>
           <w:rFonts w:cs="Times New Roman"/>
-          <w:szCs w:val="28"/>
-        </w:rPr>
-      </w:pPr>
-      <w:r>
-        <w:rPr>
-          <w:rFonts w:cs="Times New Roman"/>
-          <w:szCs w:val="28"/>
-        </w:rPr>
-        <w:tab/>
+          <w:b/>
+        </w:rPr>
+      </w:pPr>
+      <w:r>
+        <w:rPr>
+          <w:rFonts w:cs="Times New Roman"/>
+          <w:b/>
+        </w:rPr>
+        <w:t xml:space="preserve">Слайд </w:t>
+      </w:r>
+      <w:r>
+        <w:rPr>
+          <w:rFonts w:cs="Times New Roman"/>
+          <w:b/>
+        </w:rPr>
+        <w:t>3</w:t>
+      </w:r>
+      <w:r>
+        <w:rPr>
+          <w:rFonts w:cs="Times New Roman"/>
+          <w:b/>
+        </w:rPr>
+        <w:t xml:space="preserve">. </w:t>
+      </w:r>
+      <w:r>
+        <w:rPr>
+          <w:rFonts w:cs="Times New Roman"/>
+          <w:b/>
+        </w:rPr>
+        <w:t>Система анализа</w:t>
+      </w:r>
+      <w:r>
+        <w:rPr>
+          <w:rFonts w:cs="Times New Roman"/>
+          <w:b/>
+        </w:rPr>
+        <w:t>...</w:t>
+      </w:r>
+    </w:p>
+    <w:p>
+      <w:pPr>
+        <w:spacing w:after="0" w:line="360" w:lineRule="auto"/>
+        <w:ind w:firstLine="708"/>
+        <w:jc w:val="both"/>
+        <w:rPr>
+          <w:rFonts w:cs="Times New Roman"/>
+        </w:rPr>
+      </w:pPr>
+      <w:r>
+        <w:rPr>
+          <w:rFonts w:cs="Times New Roman"/>
+        </w:rPr>
+        <w:t>Основой для ВКР послужила диссертационная работа Бодровой И.В., посвящённая разработке математических методов анализа световых потоков.</w:t>
+      </w:r>
+      <w:r>
+        <w:rPr>
+          <w:rFonts w:cs="Times New Roman"/>
+        </w:rPr>
+        <w:t xml:space="preserve"> На слайдах 3-8 представлена с</w:t>
+      </w:r>
+      <w:r>
+        <w:rPr>
+          <w:rFonts w:cs="Times New Roman"/>
+        </w:rPr>
+        <w:t>истема анализа поверхности оптическими методами</w:t>
+      </w:r>
+      <w:r>
+        <w:rPr>
+          <w:rFonts w:cs="Times New Roman"/>
+        </w:rPr>
+        <w:t xml:space="preserve">. </w:t>
+      </w:r>
+    </w:p>
+    <w:p>
+      <w:pPr>
+        <w:spacing w:after="0" w:line="360" w:lineRule="auto"/>
+        <w:ind w:firstLine="708"/>
+        <w:jc w:val="both"/>
+        <w:rPr>
+          <w:rFonts w:cs="Times New Roman"/>
+          <w:szCs w:val="28"/>
+        </w:rPr>
+      </w:pPr>
+      <w:r>
+        <w:rPr>
+          <w:rFonts w:cs="Times New Roman"/>
+          <w:szCs w:val="28"/>
+        </w:rPr>
         <w:t>С использованием исходных данных изучаемого тела и средствами математического моделирования для измерения доступны следующие параметры:</w:t>
       </w:r>
     </w:p>
@@ -199,21 +414,13 @@
           <w:szCs w:val="28"/>
         </w:rPr>
       </w:pPr>
-      <w:proofErr w:type="gramStart"/>
-      <w:r>
-        <w:rPr>
-          <w:rFonts w:cs="Times New Roman"/>
-          <w:szCs w:val="28"/>
-        </w:rPr>
-        <w:t>параметры</w:t>
-      </w:r>
-      <w:proofErr w:type="gramEnd"/>
-      <w:r>
-        <w:rPr>
-          <w:rFonts w:cs="Times New Roman"/>
-          <w:szCs w:val="28"/>
-        </w:rPr>
-        <w:t xml:space="preserve"> положения в пространстве (ось вращения, ориентация),</w:t>
+      <w:r>
+        <w:rPr>
+          <w:rFonts w:cs="Times New Roman"/>
+          <w:szCs w:val="28"/>
+        </w:rPr>
+        <w:lastRenderedPageBreak/>
+        <w:t>параметры положения в пространстве (ось вращения, ориентация),</w:t>
       </w:r>
     </w:p>
     <w:p>
@@ -228,21 +435,12 @@
           <w:szCs w:val="28"/>
         </w:rPr>
       </w:pPr>
-      <w:proofErr w:type="gramStart"/>
-      <w:r>
-        <w:rPr>
-          <w:rFonts w:cs="Times New Roman"/>
-          <w:szCs w:val="28"/>
-        </w:rPr>
-        <w:t>геометрические</w:t>
-      </w:r>
-      <w:proofErr w:type="gramEnd"/>
-      <w:r>
-        <w:rPr>
-          <w:rFonts w:cs="Times New Roman"/>
-          <w:szCs w:val="28"/>
-        </w:rPr>
-        <w:t xml:space="preserve"> параметры (габаритные размеры, форма),</w:t>
+      <w:r>
+        <w:rPr>
+          <w:rFonts w:cs="Times New Roman"/>
+          <w:szCs w:val="28"/>
+        </w:rPr>
+        <w:t>геометрические параметры (габаритные размеры, форма),</w:t>
       </w:r>
     </w:p>
     <w:p>
@@ -257,21 +455,12 @@
           <w:szCs w:val="28"/>
         </w:rPr>
       </w:pPr>
-      <w:proofErr w:type="gramStart"/>
-      <w:r>
-        <w:rPr>
-          <w:rFonts w:cs="Times New Roman"/>
-          <w:szCs w:val="28"/>
-        </w:rPr>
-        <w:t>параметры</w:t>
-      </w:r>
-      <w:proofErr w:type="gramEnd"/>
-      <w:r>
-        <w:rPr>
-          <w:rFonts w:cs="Times New Roman"/>
-          <w:szCs w:val="28"/>
-        </w:rPr>
-        <w:t xml:space="preserve"> структуры (компоненты тела и их взаимное расположение),</w:t>
+      <w:r>
+        <w:rPr>
+          <w:rFonts w:cs="Times New Roman"/>
+          <w:szCs w:val="28"/>
+        </w:rPr>
+        <w:t>параметры структуры (компоненты тела и их взаимное расположение),</w:t>
       </w:r>
     </w:p>
     <w:p>
@@ -286,26 +475,18 @@
           <w:szCs w:val="28"/>
         </w:rPr>
       </w:pPr>
-      <w:proofErr w:type="gramStart"/>
-      <w:r>
-        <w:rPr>
-          <w:rFonts w:cs="Times New Roman"/>
-          <w:szCs w:val="28"/>
-        </w:rPr>
-        <w:t>физические</w:t>
-      </w:r>
-      <w:proofErr w:type="gramEnd"/>
-      <w:r>
-        <w:rPr>
-          <w:rFonts w:cs="Times New Roman"/>
-          <w:szCs w:val="28"/>
-        </w:rPr>
-        <w:t xml:space="preserve"> параметры поверхности (оптические характеристики, состояние поверхности).</w:t>
-      </w:r>
-    </w:p>
-    <w:p>
-      <w:pPr>
-        <w:spacing w:line="360" w:lineRule="auto"/>
+      <w:r>
+        <w:rPr>
+          <w:rFonts w:cs="Times New Roman"/>
+          <w:szCs w:val="28"/>
+        </w:rPr>
+        <w:t>физические параметры поверхности (оптические характеристики, состояние поверхности).</w:t>
+      </w:r>
+    </w:p>
+    <w:p>
+      <w:pPr>
+        <w:spacing w:after="0" w:line="360" w:lineRule="auto"/>
+        <w:ind w:firstLine="708"/>
         <w:jc w:val="both"/>
         <w:rPr>
           <w:rFonts w:cs="Times New Roman"/>
@@ -317,8 +498,32 @@
           <w:rFonts w:cs="Times New Roman"/>
           <w:szCs w:val="28"/>
         </w:rPr>
-        <w:tab/>
         <w:t>Стоит отметить, что зачастую методы фотометрии для анализа удалённых объектов являются единственными из доступных.</w:t>
+      </w:r>
+      <w:r>
+        <w:rPr>
+          <w:rFonts w:cs="Times New Roman"/>
+          <w:szCs w:val="28"/>
+        </w:rPr>
+        <w:t xml:space="preserve"> </w:t>
+      </w:r>
+    </w:p>
+    <w:p>
+      <w:pPr>
+        <w:spacing w:after="0" w:line="360" w:lineRule="auto"/>
+        <w:ind w:firstLine="708"/>
+        <w:jc w:val="both"/>
+        <w:rPr>
+          <w:rFonts w:cs="Times New Roman"/>
+          <w:szCs w:val="28"/>
+        </w:rPr>
+      </w:pPr>
+      <w:r>
+        <w:rPr>
+          <w:rFonts w:cs="Times New Roman"/>
+          <w:szCs w:val="28"/>
+        </w:rPr>
+        <w:t>В координатном пространстве данная система может быть представлена следующим образом (ссылка на слайд).</w:t>
       </w:r>
     </w:p>
     <w:p>
@@ -336,25 +541,6 @@
           <w:szCs w:val="28"/>
         </w:rPr>
         <w:tab/>
-        <w:t>Для реализации задачи была создана система, симулирующая анализ поверхности объекта оптическими методами. В координатном пространстве данная система может быть представлена следующим образом (ссылка на слайд).</w:t>
-      </w:r>
-    </w:p>
-    <w:p>
-      <w:pPr>
-        <w:spacing w:after="0" w:line="360" w:lineRule="auto"/>
-        <w:jc w:val="both"/>
-        <w:rPr>
-          <w:rFonts w:cs="Times New Roman"/>
-          <w:szCs w:val="28"/>
-        </w:rPr>
-      </w:pPr>
-      <w:r>
-        <w:rPr>
-          <w:rFonts w:cs="Times New Roman"/>
-          <w:szCs w:val="28"/>
-        </w:rPr>
-        <w:lastRenderedPageBreak/>
-        <w:tab/>
         <w:t>Здесь н</w:t>
       </w:r>
       <w:r>
@@ -407,15 +593,7 @@
           <w:rFonts w:cs="Times New Roman"/>
           <w:szCs w:val="28"/>
         </w:rPr>
-        <w:t xml:space="preserve">, то есть к поверхности объекта. </w:t>
-      </w:r>
-      <w:proofErr w:type="gramStart"/>
-      <w:r>
-        <w:rPr>
-          <w:rFonts w:cs="Times New Roman"/>
-          <w:szCs w:val="28"/>
-        </w:rPr>
-        <w:t xml:space="preserve">Угол </w:t>
+        <w:t xml:space="preserve">, то есть к поверхности объекта. Угол </w:t>
       </w:r>
       <w:r>
         <w:rPr>
@@ -443,10 +621,10 @@
             <v:path o:extrusionok="f" gradientshapeok="t" o:connecttype="rect"/>
             <o:lock v:ext="edit" aspectratio="t"/>
           </v:shapetype>
-          <v:shape id="_x0000_i1025" type="#_x0000_t75" style="width:14.25pt;height:17.6pt" o:ole="">
+          <v:shape id="_x0000_i1025" type="#_x0000_t75" style="width:14.4pt;height:17.85pt" o:ole="">
             <v:imagedata r:id="rId5" o:title=""/>
           </v:shape>
-          <o:OLEObject Type="Embed" ProgID="Equation.DSMT4" ShapeID="_x0000_i1025" DrawAspect="Content" ObjectID="_1654184555" r:id="rId6"/>
+          <o:OLEObject Type="Embed" ProgID="Equation.DSMT4" ShapeID="_x0000_i1025" DrawAspect="Content" ObjectID="_1654338325" r:id="rId6"/>
         </w:object>
       </w:r>
       <w:r>
@@ -454,15 +632,7 @@
           <w:rFonts w:cs="Times New Roman"/>
           <w:szCs w:val="28"/>
         </w:rPr>
-        <w:t xml:space="preserve"> соответствует</w:t>
-      </w:r>
-      <w:proofErr w:type="gramEnd"/>
-      <w:r>
-        <w:rPr>
-          <w:rFonts w:cs="Times New Roman"/>
-          <w:szCs w:val="28"/>
-        </w:rPr>
-        <w:t xml:space="preserve"> углу между вектором «объект-излучатель» </w:t>
+        <w:t xml:space="preserve"> соответствует углу между вектором «объект-излучатель» </w:t>
       </w:r>
       <w:r>
         <w:rPr>
@@ -471,10 +641,10 @@
           <w:szCs w:val="28"/>
         </w:rPr>
         <w:object w:dxaOrig="300" w:dyaOrig="440">
-          <v:shape id="_x0000_i1026" type="#_x0000_t75" style="width:15.05pt;height:22.6pt" o:ole="">
+          <v:shape id="_x0000_i1026" type="#_x0000_t75" style="width:15pt;height:22.45pt" o:ole="">
             <v:imagedata r:id="rId7" o:title=""/>
           </v:shape>
-          <o:OLEObject Type="Embed" ProgID="Equation.DSMT4" ShapeID="_x0000_i1026" DrawAspect="Content" ObjectID="_1654184556" r:id="rId8"/>
+          <o:OLEObject Type="Embed" ProgID="Equation.DSMT4" ShapeID="_x0000_i1026" DrawAspect="Content" ObjectID="_1654338326" r:id="rId8"/>
         </w:object>
       </w:r>
       <w:r>
@@ -512,15 +682,7 @@
           <w:rFonts w:cs="Times New Roman"/>
           <w:szCs w:val="28"/>
         </w:rPr>
-        <w:t xml:space="preserve">). </w:t>
-      </w:r>
-      <w:proofErr w:type="gramStart"/>
-      <w:r>
-        <w:rPr>
-          <w:rFonts w:cs="Times New Roman"/>
-          <w:szCs w:val="28"/>
-        </w:rPr>
-        <w:t xml:space="preserve">Угол </w:t>
+        <w:t xml:space="preserve">). Угол </w:t>
       </w:r>
       <w:r>
         <w:rPr>
@@ -529,10 +691,10 @@
           <w:szCs w:val="28"/>
         </w:rPr>
         <w:object w:dxaOrig="320" w:dyaOrig="380">
-          <v:shape id="_x0000_i1027" type="#_x0000_t75" style="width:15.9pt;height:17.6pt" o:ole="">
+          <v:shape id="_x0000_i1027" type="#_x0000_t75" style="width:16.15pt;height:17.85pt" o:ole="">
             <v:imagedata r:id="rId9" o:title=""/>
           </v:shape>
-          <o:OLEObject Type="Embed" ProgID="Equation.DSMT4" ShapeID="_x0000_i1027" DrawAspect="Content" ObjectID="_1654184557" r:id="rId10"/>
+          <o:OLEObject Type="Embed" ProgID="Equation.DSMT4" ShapeID="_x0000_i1027" DrawAspect="Content" ObjectID="_1654338327" r:id="rId10"/>
         </w:object>
       </w:r>
       <w:r>
@@ -540,15 +702,7 @@
           <w:rFonts w:cs="Times New Roman"/>
           <w:szCs w:val="28"/>
         </w:rPr>
-        <w:t xml:space="preserve"> соответствует</w:t>
-      </w:r>
-      <w:proofErr w:type="gramEnd"/>
-      <w:r>
-        <w:rPr>
-          <w:rFonts w:cs="Times New Roman"/>
-          <w:szCs w:val="28"/>
-        </w:rPr>
-        <w:t xml:space="preserve"> углу между проекцией вектора «объект-приёмник» </w:t>
+        <w:t xml:space="preserve"> соответствует углу между проекцией вектора «объект-приёмник» </w:t>
       </w:r>
       <w:r>
         <w:rPr>
@@ -557,10 +711,10 @@
           <w:szCs w:val="28"/>
         </w:rPr>
         <w:object w:dxaOrig="340" w:dyaOrig="440">
-          <v:shape id="_x0000_i1028" type="#_x0000_t75" style="width:15.9pt;height:22.6pt" o:ole="">
+          <v:shape id="_x0000_i1028" type="#_x0000_t75" style="width:16.15pt;height:22.45pt" o:ole="">
             <v:imagedata r:id="rId11" o:title=""/>
           </v:shape>
-          <o:OLEObject Type="Embed" ProgID="Equation.DSMT4" ShapeID="_x0000_i1028" DrawAspect="Content" ObjectID="_1654184558" r:id="rId12"/>
+          <o:OLEObject Type="Embed" ProgID="Equation.DSMT4" ShapeID="_x0000_i1028" DrawAspect="Content" ObjectID="_1654338328" r:id="rId12"/>
         </w:object>
       </w:r>
       <w:r>
@@ -598,15 +752,7 @@
           <w:rFonts w:cs="Times New Roman"/>
           <w:szCs w:val="28"/>
         </w:rPr>
-        <w:t xml:space="preserve">. </w:t>
-      </w:r>
-      <w:proofErr w:type="gramStart"/>
-      <w:r>
-        <w:rPr>
-          <w:rFonts w:cs="Times New Roman"/>
-          <w:szCs w:val="28"/>
-        </w:rPr>
-        <w:t xml:space="preserve">Углы </w:t>
+        <w:t xml:space="preserve">. Углы </w:t>
       </w:r>
       <w:r>
         <w:rPr>
@@ -615,10 +761,10 @@
           <w:szCs w:val="28"/>
         </w:rPr>
         <w:object w:dxaOrig="279" w:dyaOrig="380">
-          <v:shape id="_x0000_i1029" type="#_x0000_t75" style="width:14.25pt;height:17.6pt" o:ole="">
+          <v:shape id="_x0000_i1029" type="#_x0000_t75" style="width:14.4pt;height:17.85pt" o:ole="">
             <v:imagedata r:id="rId13" o:title=""/>
           </v:shape>
-          <o:OLEObject Type="Embed" ProgID="Equation.DSMT4" ShapeID="_x0000_i1029" DrawAspect="Content" ObjectID="_1654184559" r:id="rId14"/>
+          <o:OLEObject Type="Embed" ProgID="Equation.DSMT4" ShapeID="_x0000_i1029" DrawAspect="Content" ObjectID="_1654338329" r:id="rId14"/>
         </w:object>
       </w:r>
       <w:r>
@@ -626,15 +772,7 @@
           <w:rFonts w:cs="Times New Roman"/>
           <w:szCs w:val="28"/>
         </w:rPr>
-        <w:t xml:space="preserve"> и</w:t>
-      </w:r>
-      <w:proofErr w:type="gramEnd"/>
-      <w:r>
-        <w:rPr>
-          <w:rFonts w:cs="Times New Roman"/>
-          <w:szCs w:val="28"/>
-        </w:rPr>
-        <w:t xml:space="preserve"> </w:t>
+        <w:t xml:space="preserve"> и </w:t>
       </w:r>
       <w:r>
         <w:rPr>
@@ -643,10 +781,10 @@
           <w:szCs w:val="28"/>
         </w:rPr>
         <w:object w:dxaOrig="320" w:dyaOrig="380">
-          <v:shape id="_x0000_i1030" type="#_x0000_t75" style="width:15.9pt;height:17.6pt" o:ole="">
+          <v:shape id="_x0000_i1030" type="#_x0000_t75" style="width:16.15pt;height:17.85pt" o:ole="">
             <v:imagedata r:id="rId15" o:title=""/>
           </v:shape>
-          <o:OLEObject Type="Embed" ProgID="Equation.DSMT4" ShapeID="_x0000_i1030" DrawAspect="Content" ObjectID="_1654184560" r:id="rId16"/>
+          <o:OLEObject Type="Embed" ProgID="Equation.DSMT4" ShapeID="_x0000_i1030" DrawAspect="Content" ObjectID="_1654338330" r:id="rId16"/>
         </w:object>
       </w:r>
       <w:r>
@@ -678,10 +816,10 @@
           <w:szCs w:val="28"/>
         </w:rPr>
         <w:object w:dxaOrig="300" w:dyaOrig="440">
-          <v:shape id="_x0000_i1031" type="#_x0000_t75" style="width:15.05pt;height:22.6pt" o:ole="">
+          <v:shape id="_x0000_i1031" type="#_x0000_t75" style="width:15pt;height:22.45pt" o:ole="">
             <v:imagedata r:id="rId7" o:title=""/>
           </v:shape>
-          <o:OLEObject Type="Embed" ProgID="Equation.DSMT4" ShapeID="_x0000_i1031" DrawAspect="Content" ObjectID="_1654184561" r:id="rId17"/>
+          <o:OLEObject Type="Embed" ProgID="Equation.DSMT4" ShapeID="_x0000_i1031" DrawAspect="Content" ObjectID="_1654338331" r:id="rId17"/>
         </w:object>
       </w:r>
       <w:r>
@@ -698,10 +836,10 @@
           <w:szCs w:val="28"/>
         </w:rPr>
         <w:object w:dxaOrig="340" w:dyaOrig="440">
-          <v:shape id="_x0000_i1032" type="#_x0000_t75" style="width:15.9pt;height:22.6pt" o:ole="">
+          <v:shape id="_x0000_i1032" type="#_x0000_t75" style="width:16.15pt;height:22.45pt" o:ole="">
             <v:imagedata r:id="rId11" o:title=""/>
           </v:shape>
-          <o:OLEObject Type="Embed" ProgID="Equation.DSMT4" ShapeID="_x0000_i1032" DrawAspect="Content" ObjectID="_1654184562" r:id="rId18"/>
+          <o:OLEObject Type="Embed" ProgID="Equation.DSMT4" ShapeID="_x0000_i1032" DrawAspect="Content" ObjectID="_1654338332" r:id="rId18"/>
         </w:object>
       </w:r>
       <w:r>
@@ -718,10 +856,10 @@
           <w:szCs w:val="28"/>
         </w:rPr>
         <w:object w:dxaOrig="200" w:dyaOrig="279">
-          <v:shape id="_x0000_i1033" type="#_x0000_t75" style="width:10.05pt;height:14.25pt" o:ole="">
+          <v:shape id="_x0000_i1033" type="#_x0000_t75" style="width:9.8pt;height:14.4pt" o:ole="">
             <v:imagedata r:id="rId19" o:title=""/>
           </v:shape>
-          <o:OLEObject Type="Embed" ProgID="Equation.DSMT4" ShapeID="_x0000_i1033" DrawAspect="Content" ObjectID="_1654184563" r:id="rId20"/>
+          <o:OLEObject Type="Embed" ProgID="Equation.DSMT4" ShapeID="_x0000_i1033" DrawAspect="Content" ObjectID="_1654338333" r:id="rId20"/>
         </w:object>
       </w:r>
       <w:r>
@@ -729,15 +867,7 @@
           <w:rFonts w:cs="Times New Roman"/>
           <w:szCs w:val="28"/>
         </w:rPr>
-        <w:t xml:space="preserve"> – угол между </w:t>
-      </w:r>
-      <w:proofErr w:type="gramStart"/>
-      <w:r>
-        <w:rPr>
-          <w:rFonts w:cs="Times New Roman"/>
-          <w:szCs w:val="28"/>
-        </w:rPr>
-        <w:t xml:space="preserve">векторами </w:t>
+        <w:t xml:space="preserve"> – угол между векторами </w:t>
       </w:r>
       <w:r>
         <w:rPr>
@@ -746,10 +876,10 @@
           <w:szCs w:val="28"/>
         </w:rPr>
         <w:object w:dxaOrig="300" w:dyaOrig="440">
-          <v:shape id="_x0000_i1034" type="#_x0000_t75" style="width:15.05pt;height:22.6pt" o:ole="">
+          <v:shape id="_x0000_i1034" type="#_x0000_t75" style="width:15pt;height:22.45pt" o:ole="">
             <v:imagedata r:id="rId7" o:title=""/>
           </v:shape>
-          <o:OLEObject Type="Embed" ProgID="Equation.DSMT4" ShapeID="_x0000_i1034" DrawAspect="Content" ObjectID="_1654184564" r:id="rId21"/>
+          <o:OLEObject Type="Embed" ProgID="Equation.DSMT4" ShapeID="_x0000_i1034" DrawAspect="Content" ObjectID="_1654338334" r:id="rId21"/>
         </w:object>
       </w:r>
       <w:r>
@@ -757,15 +887,7 @@
           <w:rFonts w:cs="Times New Roman"/>
           <w:szCs w:val="28"/>
         </w:rPr>
-        <w:t xml:space="preserve"> и</w:t>
-      </w:r>
-      <w:proofErr w:type="gramEnd"/>
-      <w:r>
-        <w:rPr>
-          <w:rFonts w:cs="Times New Roman"/>
-          <w:szCs w:val="28"/>
-        </w:rPr>
-        <w:t xml:space="preserve"> </w:t>
+        <w:t xml:space="preserve"> и </w:t>
       </w:r>
       <w:r>
         <w:rPr>
@@ -774,10 +896,10 @@
           <w:szCs w:val="28"/>
         </w:rPr>
         <w:object w:dxaOrig="340" w:dyaOrig="440">
-          <v:shape id="_x0000_i1035" type="#_x0000_t75" style="width:15.9pt;height:22.6pt" o:ole="">
+          <v:shape id="_x0000_i1035" type="#_x0000_t75" style="width:16.15pt;height:22.45pt" o:ole="">
             <v:imagedata r:id="rId11" o:title=""/>
           </v:shape>
-          <o:OLEObject Type="Embed" ProgID="Equation.DSMT4" ShapeID="_x0000_i1035" DrawAspect="Content" ObjectID="_1654184565" r:id="rId22"/>
+          <o:OLEObject Type="Embed" ProgID="Equation.DSMT4" ShapeID="_x0000_i1035" DrawAspect="Content" ObjectID="_1654338335" r:id="rId22"/>
         </w:object>
       </w:r>
       <w:r>
@@ -786,6 +908,53 @@
           <w:szCs w:val="28"/>
         </w:rPr>
         <w:t>.</w:t>
+      </w:r>
+    </w:p>
+    <w:p>
+      <w:pPr>
+        <w:spacing w:after="0" w:line="360" w:lineRule="auto"/>
+        <w:ind w:firstLine="709"/>
+        <w:jc w:val="both"/>
+        <w:rPr>
+          <w:rFonts w:cs="Times New Roman"/>
+          <w:szCs w:val="28"/>
+        </w:rPr>
+      </w:pPr>
+      <w:r>
+        <w:rPr>
+          <w:rFonts w:cs="Times New Roman"/>
+          <w:b/>
+        </w:rPr>
+        <w:t xml:space="preserve">Слайд </w:t>
+      </w:r>
+      <w:r>
+        <w:rPr>
+          <w:rFonts w:cs="Times New Roman"/>
+          <w:b/>
+        </w:rPr>
+        <w:t>4</w:t>
+      </w:r>
+      <w:r>
+        <w:rPr>
+          <w:rFonts w:cs="Times New Roman"/>
+          <w:b/>
+        </w:rPr>
+        <w:t xml:space="preserve">. </w:t>
+      </w:r>
+      <w:r>
+        <w:rPr>
+          <w:rFonts w:cs="Times New Roman"/>
+          <w:b/>
+        </w:rPr>
+        <w:t xml:space="preserve">Представление вектора </w:t>
+      </w:r>
+      <w:r>
+        <w:rPr>
+          <w:rFonts w:cs="Times New Roman"/>
+          <w:b/>
+          <w:lang w:val="en-US"/>
+        </w:rPr>
+        <w:t>E</w:t>
       </w:r>
     </w:p>
     <w:p>
@@ -803,7 +972,14 @@
           <w:szCs w:val="28"/>
         </w:rPr>
         <w:tab/>
-        <w:t>Известно, что модель светового пучка в некоторой среде можно представить в виде электромагнитного поля, обладающего параметром напряжённости, при этом характер колебаний вектора напряжённости определяет поляризацию светового поля.</w:t>
+        <w:t>М</w:t>
+      </w:r>
+      <w:r>
+        <w:rPr>
+          <w:rFonts w:cs="Times New Roman"/>
+          <w:szCs w:val="28"/>
+        </w:rPr>
+        <w:t>одель светового пучка в некоторой среде можно представить в виде электромагнитного поля, обладающего параметром напряжённости, при этом характер колебаний вектора напряжённости определяет поляризацию светового поля.</w:t>
       </w:r>
     </w:p>
     <w:p>
@@ -825,8 +1001,6 @@
         </w:rPr>
         <w:t>Можно</w:t>
       </w:r>
-      <w:bookmarkStart w:id="0" w:name="_GoBack"/>
-      <w:bookmarkEnd w:id="0"/>
       <w:r>
         <w:rPr>
           <w:rFonts w:cs="Times New Roman"/>
@@ -841,10 +1015,10 @@
           <w:szCs w:val="28"/>
         </w:rPr>
         <w:object w:dxaOrig="279" w:dyaOrig="320">
-          <v:shape id="_x0000_i1036" type="#_x0000_t75" style="width:14.25pt;height:15.9pt" o:ole="">
+          <v:shape id="_x0000_i1036" type="#_x0000_t75" style="width:14.4pt;height:16.15pt" o:ole="">
             <v:imagedata r:id="rId23" o:title=""/>
           </v:shape>
-          <o:OLEObject Type="Embed" ProgID="Equation.DSMT4" ShapeID="_x0000_i1036" DrawAspect="Content" ObjectID="_1654184566" r:id="rId24"/>
+          <o:OLEObject Type="Embed" ProgID="Equation.DSMT4" ShapeID="_x0000_i1036" DrawAspect="Content" ObjectID="_1654338336" r:id="rId24"/>
         </w:object>
       </w:r>
       <w:r>
@@ -854,7 +1028,6 @@
         </w:rPr>
         <w:t xml:space="preserve">через </w:t>
       </w:r>
-      <w:proofErr w:type="gramStart"/>
       <w:r>
         <w:rPr>
           <w:rFonts w:cs="Times New Roman"/>
@@ -869,10 +1042,10 @@
           <w:szCs w:val="28"/>
         </w:rPr>
         <w:object w:dxaOrig="360" w:dyaOrig="380">
-          <v:shape id="_x0000_i1037" type="#_x0000_t75" style="width:17.6pt;height:17.6pt" o:ole="">
+          <v:shape id="_x0000_i1037" type="#_x0000_t75" style="width:17.85pt;height:17.85pt" o:ole="">
             <v:imagedata r:id="rId25" o:title=""/>
           </v:shape>
-          <o:OLEObject Type="Embed" ProgID="Equation.DSMT4" ShapeID="_x0000_i1037" DrawAspect="Content" ObjectID="_1654184567" r:id="rId26"/>
+          <o:OLEObject Type="Embed" ProgID="Equation.DSMT4" ShapeID="_x0000_i1037" DrawAspect="Content" ObjectID="_1654338337" r:id="rId26"/>
         </w:object>
       </w:r>
       <w:r>
@@ -880,15 +1053,7 @@
           <w:rFonts w:cs="Times New Roman"/>
           <w:szCs w:val="28"/>
         </w:rPr>
-        <w:t xml:space="preserve"> и</w:t>
-      </w:r>
-      <w:proofErr w:type="gramEnd"/>
-      <w:r>
-        <w:rPr>
-          <w:rFonts w:cs="Times New Roman"/>
-          <w:szCs w:val="28"/>
-        </w:rPr>
-        <w:t xml:space="preserve"> </w:t>
+        <w:t xml:space="preserve"> и </w:t>
       </w:r>
       <w:r>
         <w:rPr>
@@ -897,10 +1062,10 @@
           <w:szCs w:val="28"/>
         </w:rPr>
         <w:object w:dxaOrig="360" w:dyaOrig="420">
-          <v:shape id="_x0000_i1038" type="#_x0000_t75" style="width:17.6pt;height:19.25pt" o:ole="">
+          <v:shape id="_x0000_i1038" type="#_x0000_t75" style="width:17.85pt;height:19pt" o:ole="">
             <v:imagedata r:id="rId27" o:title=""/>
           </v:shape>
-          <o:OLEObject Type="Embed" ProgID="Equation.DSMT4" ShapeID="_x0000_i1038" DrawAspect="Content" ObjectID="_1654184568" r:id="rId28"/>
+          <o:OLEObject Type="Embed" ProgID="Equation.DSMT4" ShapeID="_x0000_i1038" DrawAspect="Content" ObjectID="_1654338338" r:id="rId28"/>
         </w:object>
       </w:r>
       <w:r>
@@ -917,10 +1082,10 @@
           <w:szCs w:val="28"/>
         </w:rPr>
         <w:object w:dxaOrig="240" w:dyaOrig="380">
-          <v:shape id="_x0000_i1039" type="#_x0000_t75" style="width:12.55pt;height:17.6pt" o:ole="">
+          <v:shape id="_x0000_i1039" type="#_x0000_t75" style="width:12.65pt;height:17.85pt" o:ole="">
             <v:imagedata r:id="rId29" o:title=""/>
           </v:shape>
-          <o:OLEObject Type="Embed" ProgID="Equation.DSMT4" ShapeID="_x0000_i1039" DrawAspect="Content" ObjectID="_1654184569" r:id="rId30"/>
+          <o:OLEObject Type="Embed" ProgID="Equation.DSMT4" ShapeID="_x0000_i1039" DrawAspect="Content" ObjectID="_1654338339" r:id="rId30"/>
         </w:object>
       </w:r>
       <w:r>
@@ -937,10 +1102,10 @@
           <w:szCs w:val="28"/>
         </w:rPr>
         <w:object w:dxaOrig="279" w:dyaOrig="380">
-          <v:shape id="_x0000_i1040" type="#_x0000_t75" style="width:14.25pt;height:17.6pt" o:ole="">
+          <v:shape id="_x0000_i1040" type="#_x0000_t75" style="width:14.4pt;height:17.85pt" o:ole="">
             <v:imagedata r:id="rId31" o:title=""/>
           </v:shape>
-          <o:OLEObject Type="Embed" ProgID="Equation.DSMT4" ShapeID="_x0000_i1040" DrawAspect="Content" ObjectID="_1654184570" r:id="rId32"/>
+          <o:OLEObject Type="Embed" ProgID="Equation.DSMT4" ShapeID="_x0000_i1040" DrawAspect="Content" ObjectID="_1654338340" r:id="rId32"/>
         </w:object>
       </w:r>
       <w:r>
@@ -992,33 +1157,60 @@
           <w:rFonts w:cs="Times New Roman"/>
           <w:szCs w:val="28"/>
         </w:rPr>
-        <w:t xml:space="preserve">плоскость референции, </w:t>
-      </w:r>
-      <w:proofErr w:type="gramStart"/>
-      <w:r>
-        <w:rPr>
-          <w:rFonts w:cs="Times New Roman"/>
-          <w:szCs w:val="28"/>
-        </w:rPr>
-        <w:t xml:space="preserve">вектор </w:t>
+        <w:t xml:space="preserve">плоскость референции, вектор </w:t>
       </w:r>
       <w:r>
         <w:rPr>
           <w:position w:val="-6"/>
         </w:rPr>
         <w:object w:dxaOrig="220" w:dyaOrig="360">
-          <v:shape id="_x0000_i1041" type="#_x0000_t75" style="width:10.9pt;height:17.6pt" o:ole="">
+          <v:shape id="_x0000_i1041" type="#_x0000_t75" style="width:10.95pt;height:17.85pt" o:ole="">
             <v:imagedata r:id="rId33" o:title=""/>
           </v:shape>
-          <o:OLEObject Type="Embed" ProgID="Equation.DSMT4" ShapeID="_x0000_i1041" DrawAspect="Content" ObjectID="_1654184571" r:id="rId34"/>
+          <o:OLEObject Type="Embed" ProgID="Equation.DSMT4" ShapeID="_x0000_i1041" DrawAspect="Content" ObjectID="_1654338341" r:id="rId34"/>
         </w:object>
       </w:r>
       <w:r>
-        <w:t xml:space="preserve"> соответствует</w:t>
-      </w:r>
-      <w:proofErr w:type="gramEnd"/>
-      <w:r>
-        <w:t xml:space="preserve"> направлению световой волны.</w:t>
+        <w:t xml:space="preserve"> соответствует направлению световой волны.</w:t>
+      </w:r>
+    </w:p>
+    <w:p>
+      <w:pPr>
+        <w:spacing w:after="0" w:line="360" w:lineRule="auto"/>
+        <w:ind w:firstLine="709"/>
+        <w:jc w:val="both"/>
+        <w:rPr>
+          <w:rFonts w:cs="Times New Roman"/>
+          <w:szCs w:val="28"/>
+        </w:rPr>
+      </w:pPr>
+      <w:r>
+        <w:rPr>
+          <w:rFonts w:cs="Times New Roman"/>
+          <w:b/>
+        </w:rPr>
+        <w:t xml:space="preserve">Слайд </w:t>
+      </w:r>
+      <w:r>
+        <w:rPr>
+          <w:rFonts w:cs="Times New Roman"/>
+          <w:b/>
+        </w:rPr>
+        <w:t>5</w:t>
+      </w:r>
+      <w:r>
+        <w:rPr>
+          <w:rFonts w:cs="Times New Roman"/>
+          <w:b/>
+        </w:rPr>
+        <w:t xml:space="preserve">. </w:t>
+      </w:r>
+      <w:r>
+        <w:rPr>
+          <w:rFonts w:cs="Times New Roman"/>
+          <w:b/>
+        </w:rPr>
+        <w:t>Эллипс поляризации</w:t>
       </w:r>
     </w:p>
     <w:p>
@@ -1032,7 +1224,11 @@
       </w:pPr>
       <w:r>
         <w:tab/>
-        <w:t xml:space="preserve">Вектор напряжённости по ходу распространения светового потока описывает фигуру, называемую эллипсом поляризации (ссылка на слайд). Данный эллипс обладает коэффициентом эллиптичности </w:t>
+        <w:t xml:space="preserve">Вектор напряжённости по ходу распространения светового потока описывает фигуру, называемую эллипсом поляризации (ссылка на слайд). </w:t>
+      </w:r>
+      <w:r>
+        <w:lastRenderedPageBreak/>
+        <w:t xml:space="preserve">Данный эллипс обладает коэффициентом эллиптичности </w:t>
       </w:r>
       <w:r>
         <w:rPr>
@@ -1068,11 +1264,7 @@
         <w:t>a</w:t>
       </w:r>
       <w:r>
-        <w:t xml:space="preserve">, азимутальным </w:t>
-      </w:r>
-      <w:proofErr w:type="gramStart"/>
-      <w:r>
-        <w:t xml:space="preserve">углом </w:t>
+        <w:t xml:space="preserve">, азимутальным углом </w:t>
       </w:r>
       <w:r>
         <w:rPr>
@@ -1081,10 +1273,10 @@
           <w:szCs w:val="28"/>
         </w:rPr>
         <w:object w:dxaOrig="260" w:dyaOrig="240">
-          <v:shape id="_x0000_i1042" type="#_x0000_t75" style="width:12.55pt;height:12.55pt" o:ole="">
+          <v:shape id="_x0000_i1042" type="#_x0000_t75" style="width:12.65pt;height:12.65pt" o:ole="">
             <v:imagedata r:id="rId35" o:title=""/>
           </v:shape>
-          <o:OLEObject Type="Embed" ProgID="Equation.DSMT4" ShapeID="_x0000_i1042" DrawAspect="Content" ObjectID="_1654184572" r:id="rId36"/>
+          <o:OLEObject Type="Embed" ProgID="Equation.DSMT4" ShapeID="_x0000_i1042" DrawAspect="Content" ObjectID="_1654338342" r:id="rId36"/>
         </w:object>
       </w:r>
       <w:r>
@@ -1092,15 +1284,7 @@
           <w:rFonts w:cs="Times New Roman"/>
           <w:szCs w:val="28"/>
         </w:rPr>
-        <w:t>,</w:t>
-      </w:r>
-      <w:proofErr w:type="gramEnd"/>
-      <w:r>
-        <w:rPr>
-          <w:rFonts w:cs="Times New Roman"/>
-          <w:szCs w:val="28"/>
-        </w:rPr>
-        <w:t xml:space="preserve"> </w:t>
+        <w:t xml:space="preserve">, </w:t>
       </w:r>
       <w:r>
         <w:rPr>
@@ -1116,10 +1300,10 @@
           <w:szCs w:val="28"/>
         </w:rPr>
         <w:object w:dxaOrig="3560" w:dyaOrig="560">
-          <v:shape id="_x0000_i1043" type="#_x0000_t75" style="width:176.65pt;height:26.8pt" o:ole="">
+          <v:shape id="_x0000_i1043" type="#_x0000_t75" style="width:176.85pt;height:27.05pt" o:ole="">
             <v:imagedata r:id="rId37" o:title=""/>
           </v:shape>
-          <o:OLEObject Type="Embed" ProgID="Equation.DSMT4" ShapeID="_x0000_i1043" DrawAspect="Content" ObjectID="_1654184573" r:id="rId38"/>
+          <o:OLEObject Type="Embed" ProgID="Equation.DSMT4" ShapeID="_x0000_i1043" DrawAspect="Content" ObjectID="_1654338343" r:id="rId38"/>
         </w:object>
       </w:r>
       <w:r>
@@ -1143,10 +1327,10 @@
           <w:szCs w:val="28"/>
         </w:rPr>
         <w:object w:dxaOrig="780" w:dyaOrig="420">
-          <v:shape id="_x0000_i1044" type="#_x0000_t75" style="width:39.35pt;height:19.25pt" o:ole="">
+          <v:shape id="_x0000_i1044" type="#_x0000_t75" style="width:39.15pt;height:19pt" o:ole="">
             <v:imagedata r:id="rId39" o:title=""/>
           </v:shape>
-          <o:OLEObject Type="Embed" ProgID="Equation.DSMT4" ShapeID="_x0000_i1044" DrawAspect="Content" ObjectID="_1654184574" r:id="rId40"/>
+          <o:OLEObject Type="Embed" ProgID="Equation.DSMT4" ShapeID="_x0000_i1044" DrawAspect="Content" ObjectID="_1654338344" r:id="rId40"/>
         </w:object>
       </w:r>
       <w:r>
@@ -1191,10 +1375,10 @@
           <w:szCs w:val="28"/>
         </w:rPr>
         <w:object w:dxaOrig="760" w:dyaOrig="420">
-          <v:shape id="_x0000_i1045" type="#_x0000_t75" style="width:39.35pt;height:19.25pt" o:ole="">
+          <v:shape id="_x0000_i1045" type="#_x0000_t75" style="width:39.15pt;height:19pt" o:ole="">
             <v:imagedata r:id="rId41" o:title=""/>
           </v:shape>
-          <o:OLEObject Type="Embed" ProgID="Equation.DSMT4" ShapeID="_x0000_i1045" DrawAspect="Content" ObjectID="_1654184575" r:id="rId42"/>
+          <o:OLEObject Type="Embed" ProgID="Equation.DSMT4" ShapeID="_x0000_i1045" DrawAspect="Content" ObjectID="_1654338345" r:id="rId42"/>
         </w:object>
       </w:r>
       <w:r>
@@ -1211,10 +1395,10 @@
           <w:szCs w:val="28"/>
         </w:rPr>
         <w:object w:dxaOrig="1260" w:dyaOrig="420">
-          <v:shape id="_x0000_i1046" type="#_x0000_t75" style="width:61.95pt;height:19.25pt" o:ole="">
+          <v:shape id="_x0000_i1046" type="#_x0000_t75" style="width:62.2pt;height:19pt" o:ole="">
             <v:imagedata r:id="rId43" o:title=""/>
           </v:shape>
-          <o:OLEObject Type="Embed" ProgID="Equation.DSMT4" ShapeID="_x0000_i1046" DrawAspect="Content" ObjectID="_1654184576" r:id="rId44"/>
+          <o:OLEObject Type="Embed" ProgID="Equation.DSMT4" ShapeID="_x0000_i1046" DrawAspect="Content" ObjectID="_1654338346" r:id="rId44"/>
         </w:object>
       </w:r>
       <w:r>
@@ -1223,6 +1407,45 @@
           <w:szCs w:val="28"/>
         </w:rPr>
         <w:t>.</w:t>
+      </w:r>
+    </w:p>
+    <w:p>
+      <w:pPr>
+        <w:spacing w:after="0" w:line="360" w:lineRule="auto"/>
+        <w:ind w:firstLine="709"/>
+        <w:jc w:val="both"/>
+        <w:rPr>
+          <w:rFonts w:cs="Times New Roman"/>
+          <w:szCs w:val="28"/>
+        </w:rPr>
+      </w:pPr>
+      <w:r>
+        <w:rPr>
+          <w:rFonts w:cs="Times New Roman"/>
+          <w:b/>
+        </w:rPr>
+        <w:t xml:space="preserve">Слайд </w:t>
+      </w:r>
+      <w:r>
+        <w:rPr>
+          <w:rFonts w:cs="Times New Roman"/>
+          <w:b/>
+        </w:rPr>
+        <w:t>6</w:t>
+      </w:r>
+      <w:r>
+        <w:rPr>
+          <w:rFonts w:cs="Times New Roman"/>
+          <w:b/>
+        </w:rPr>
+        <w:t xml:space="preserve">. </w:t>
+      </w:r>
+      <w:r>
+        <w:rPr>
+          <w:rFonts w:cs="Times New Roman"/>
+          <w:b/>
+        </w:rPr>
+        <w:t>Вектор Стокса</w:t>
       </w:r>
     </w:p>
     <w:p>
@@ -1255,7 +1478,14 @@
           <w:szCs w:val="28"/>
           <w:lang w:val="en-US"/>
         </w:rPr>
-        <w:t xml:space="preserve">U </w:t>
+        <w:t>U</w:t>
+      </w:r>
+      <w:r>
+        <w:rPr>
+          <w:rFonts w:cs="Times New Roman"/>
+          <w:szCs w:val="28"/>
+        </w:rPr>
+        <w:t xml:space="preserve"> </w:t>
       </w:r>
       <w:r>
         <w:rPr>
@@ -1270,7 +1500,14 @@
           <w:szCs w:val="28"/>
           <w:lang w:val="en-US"/>
         </w:rPr>
-        <w:t xml:space="preserve">V – </w:t>
+        <w:t>V</w:t>
+      </w:r>
+      <w:r>
+        <w:rPr>
+          <w:rFonts w:cs="Times New Roman"/>
+          <w:szCs w:val="28"/>
+        </w:rPr>
+        <w:t xml:space="preserve"> – </w:t>
       </w:r>
       <w:r>
         <w:rPr>
@@ -1278,6 +1515,45 @@
           <w:szCs w:val="28"/>
         </w:rPr>
         <w:t>эллиптичность светового потока.</w:t>
+      </w:r>
+    </w:p>
+    <w:p>
+      <w:pPr>
+        <w:spacing w:after="0" w:line="360" w:lineRule="auto"/>
+        <w:ind w:firstLine="709"/>
+        <w:jc w:val="both"/>
+        <w:rPr>
+          <w:rFonts w:cs="Times New Roman"/>
+          <w:szCs w:val="28"/>
+        </w:rPr>
+      </w:pPr>
+      <w:r>
+        <w:rPr>
+          <w:rFonts w:cs="Times New Roman"/>
+          <w:b/>
+        </w:rPr>
+        <w:t xml:space="preserve">Слайд </w:t>
+      </w:r>
+      <w:r>
+        <w:rPr>
+          <w:rFonts w:cs="Times New Roman"/>
+          <w:b/>
+        </w:rPr>
+        <w:t>7</w:t>
+      </w:r>
+      <w:r>
+        <w:rPr>
+          <w:rFonts w:cs="Times New Roman"/>
+          <w:b/>
+        </w:rPr>
+        <w:t xml:space="preserve">. </w:t>
+      </w:r>
+      <w:r>
+        <w:rPr>
+          <w:rFonts w:cs="Times New Roman"/>
+          <w:b/>
+        </w:rPr>
+        <w:t>Матрица Мюллера</w:t>
       </w:r>
     </w:p>
     <w:p>
@@ -1294,7 +1570,6 @@
           <w:rFonts w:cs="Times New Roman"/>
           <w:szCs w:val="28"/>
         </w:rPr>
-        <w:lastRenderedPageBreak/>
         <w:tab/>
         <w:t>Другим инструментом для расчётов послужила матрица Мюллера, служащая оператором, преобразующим вектор Стокса падающей волны в вектор отражённой (ссылка на слайд).</w:t>
       </w:r>
@@ -1323,6 +1598,45 @@
         </w:rPr>
         <w:tab/>
         <w:t>Для металлических поверхностей матрица рассеяния может быть описана следующим образом (ссылка на слайд), аналогично для диэлектрических (ссылка на слайд).</w:t>
+      </w:r>
+    </w:p>
+    <w:p>
+      <w:pPr>
+        <w:spacing w:after="0" w:line="360" w:lineRule="auto"/>
+        <w:ind w:firstLine="709"/>
+        <w:jc w:val="both"/>
+        <w:rPr>
+          <w:rFonts w:cs="Times New Roman"/>
+          <w:szCs w:val="28"/>
+        </w:rPr>
+      </w:pPr>
+      <w:r>
+        <w:rPr>
+          <w:rFonts w:cs="Times New Roman"/>
+          <w:b/>
+        </w:rPr>
+        <w:t xml:space="preserve">Слайд </w:t>
+      </w:r>
+      <w:r>
+        <w:rPr>
+          <w:rFonts w:cs="Times New Roman"/>
+          <w:b/>
+        </w:rPr>
+        <w:t>8</w:t>
+      </w:r>
+      <w:r>
+        <w:rPr>
+          <w:rFonts w:cs="Times New Roman"/>
+          <w:b/>
+        </w:rPr>
+        <w:t xml:space="preserve">. </w:t>
+      </w:r>
+      <w:r>
+        <w:rPr>
+          <w:rFonts w:cs="Times New Roman"/>
+          <w:b/>
+        </w:rPr>
+        <w:t>Функциональная блок-схема...</w:t>
       </w:r>
     </w:p>
     <w:p>
@@ -1338,49 +1652,33 @@
         <w:t>я</w:t>
       </w:r>
       <w:r>
-        <w:t xml:space="preserve"> отраженного излучения используется у</w:t>
-      </w:r>
-      <w:r>
-        <w:rPr>
-          <w:rFonts w:cs="Times New Roman"/>
-          <w:szCs w:val="28"/>
-        </w:rPr>
-        <w:t>становка, которая представляет собой реализацию схемы, представленной в координатном пространстве: модель, излучатель и приёмник. Модель может симулировать вращение объекта вокруг двух осей с различной скоростью</w:t>
-      </w:r>
-      <w:r>
-        <w:rPr>
-          <w:rFonts w:cs="Times New Roman"/>
-          <w:szCs w:val="28"/>
-        </w:rPr>
-        <w:t xml:space="preserve"> (функциональная блок-схема на слайде). </w:t>
-      </w:r>
-      <w:r>
-        <w:t>Данная установка послужила основой вычисления параметров поляризации отражённого излучения.</w:t>
-      </w:r>
-      <w:r>
-        <w:t xml:space="preserve"> В качестве дополнительных параметров поляризации рассеянного светового потока выступали параметры разности начальных фаз </w:t>
-      </w:r>
-      <w:proofErr w:type="gramStart"/>
-      <w:r>
-        <w:t xml:space="preserve">компонент </w:t>
-      </w:r>
-      <w:r>
-        <w:rPr>
-          <w:position w:val="-16"/>
-        </w:rPr>
-        <w:object w:dxaOrig="760" w:dyaOrig="420">
-          <v:shape id="_x0000_i1047" type="#_x0000_t75" style="width:39.35pt;height:21.75pt" o:ole="">
-            <v:imagedata r:id="rId41" o:title=""/>
-          </v:shape>
-          <o:OLEObject Type="Embed" ProgID="Equation.DSMT4" ShapeID="_x0000_i1047" DrawAspect="Content" ObjectID="_1654184577" r:id="rId45"/>
-        </w:object>
-      </w:r>
-      <w:r>
-        <w:t>,</w:t>
-      </w:r>
-      <w:proofErr w:type="gramEnd"/>
-      <w:r>
-        <w:t xml:space="preserve"> азимутального угла и угла эллиптичности.</w:t>
+        <w:t xml:space="preserve"> отраженного излучения </w:t>
+      </w:r>
+      <w:r>
+        <w:t xml:space="preserve">в работе Бодровой И.В. </w:t>
+      </w:r>
+      <w:r>
+        <w:t>используется у</w:t>
+      </w:r>
+      <w:r>
+        <w:rPr>
+          <w:rFonts w:cs="Times New Roman"/>
+          <w:szCs w:val="28"/>
+        </w:rPr>
+        <w:t>становка</w:t>
+      </w:r>
+      <w:r>
+        <w:rPr>
+          <w:rFonts w:cs="Times New Roman"/>
+          <w:szCs w:val="28"/>
+        </w:rPr>
+        <w:t>, которая</w:t>
+      </w:r>
+      <w:r>
+        <w:t xml:space="preserve"> послужила основой вычисления параметров поляризации отражённого излучения.</w:t>
+      </w:r>
+      <w:r>
+        <w:t xml:space="preserve"> </w:t>
       </w:r>
     </w:p>
     <w:p>
@@ -1391,6 +1689,41 @@
       </w:pPr>
       <w:r>
         <w:t>Далее рассматриваются современные методы и алгоритмы определения типа покрытий удалённых объектов.</w:t>
+      </w:r>
+    </w:p>
+    <w:p>
+      <w:pPr>
+        <w:spacing w:after="0" w:line="360" w:lineRule="auto"/>
+        <w:ind w:firstLine="708"/>
+        <w:jc w:val="both"/>
+      </w:pPr>
+      <w:r>
+        <w:rPr>
+          <w:rFonts w:cs="Times New Roman"/>
+          <w:b/>
+        </w:rPr>
+        <w:t xml:space="preserve">Слайд </w:t>
+      </w:r>
+      <w:r>
+        <w:rPr>
+          <w:rFonts w:cs="Times New Roman"/>
+          <w:b/>
+        </w:rPr>
+        <w:t>9</w:t>
+      </w:r>
+      <w:r>
+        <w:rPr>
+          <w:rFonts w:cs="Times New Roman"/>
+          <w:b/>
+        </w:rPr>
+        <w:t xml:space="preserve">. </w:t>
+      </w:r>
+      <w:r>
+        <w:rPr>
+          <w:rFonts w:cs="Times New Roman"/>
+          <w:b/>
+        </w:rPr>
+        <w:t>Алгорим общий</w:t>
       </w:r>
     </w:p>
     <w:p>
@@ -1411,13 +1744,8 @@
           <w:numId w:val="4"/>
         </w:numPr>
       </w:pPr>
-      <w:proofErr w:type="gramStart"/>
-      <w:r>
-        <w:t>генерация</w:t>
-      </w:r>
-      <w:proofErr w:type="gramEnd"/>
-      <w:r>
-        <w:t xml:space="preserve"> и селекция характеризующих признаков,</w:t>
+      <w:r>
+        <w:t>генерация и селекция характеризующих признаков,</w:t>
       </w:r>
     </w:p>
     <w:p>
@@ -1428,13 +1756,8 @@
           <w:numId w:val="4"/>
         </w:numPr>
       </w:pPr>
-      <w:proofErr w:type="gramStart"/>
-      <w:r>
-        <w:t>отбор</w:t>
-      </w:r>
-      <w:proofErr w:type="gramEnd"/>
-      <w:r>
-        <w:t xml:space="preserve"> классификатора,</w:t>
+      <w:r>
+        <w:t>отбор классификатора,</w:t>
       </w:r>
     </w:p>
     <w:p>
@@ -1445,13 +1768,8 @@
           <w:numId w:val="4"/>
         </w:numPr>
       </w:pPr>
-      <w:proofErr w:type="gramStart"/>
-      <w:r>
-        <w:t>оценка</w:t>
-      </w:r>
-      <w:proofErr w:type="gramEnd"/>
-      <w:r>
-        <w:t xml:space="preserve"> ошибки классификатора,</w:t>
+      <w:r>
+        <w:t>оценка ошибки классификатора,</w:t>
       </w:r>
     </w:p>
     <w:p>
@@ -1462,13 +1780,9 @@
           <w:numId w:val="4"/>
         </w:numPr>
       </w:pPr>
-      <w:proofErr w:type="gramStart"/>
-      <w:r>
-        <w:t>построение</w:t>
-      </w:r>
-      <w:proofErr w:type="gramEnd"/>
-      <w:r>
-        <w:t xml:space="preserve"> разделяющей поверхности решения и определение типа поверхности.</w:t>
+      <w:r>
+        <w:lastRenderedPageBreak/>
+        <w:t>построение разделяющей поверхности решения и определение типа поверхности.</w:t>
       </w:r>
     </w:p>
     <w:p>
@@ -1476,6 +1790,9 @@
         <w:spacing w:after="0" w:line="360" w:lineRule="auto"/>
         <w:jc w:val="both"/>
       </w:pPr>
+      <w:r>
+        <w:tab/>
+      </w:r>
       <w:r>
         <w:t>Исследуемая поверхность может быть классифицирована как диэлектрическое или металлическое покрытие.</w:t>
       </w:r>
@@ -1487,7 +1804,6 @@
         <w:jc w:val="both"/>
       </w:pPr>
       <w:r>
-        <w:lastRenderedPageBreak/>
         <w:t>Для каждо</w:t>
       </w:r>
       <w:r>
@@ -1504,6 +1820,386 @@
       </w:r>
       <w:r>
         <w:t>Каждому значению параметра преломления, в зависимости от класса исследуемой поверхности, соответствует свой материал.</w:t>
+      </w:r>
+    </w:p>
+    <w:p>
+      <w:pPr>
+        <w:ind w:left="360"/>
+        <w:rPr>
+          <w:rFonts w:cs="Times New Roman"/>
+          <w:b/>
+        </w:rPr>
+      </w:pPr>
+      <w:r>
+        <w:rPr>
+          <w:rFonts w:cs="Times New Roman"/>
+          <w:b/>
+        </w:rPr>
+        <w:tab/>
+      </w:r>
+      <w:r>
+        <w:rPr>
+          <w:rFonts w:cs="Times New Roman"/>
+          <w:b/>
+        </w:rPr>
+        <w:t>Слайд 1</w:t>
+      </w:r>
+      <w:r>
+        <w:rPr>
+          <w:rFonts w:cs="Times New Roman"/>
+          <w:b/>
+        </w:rPr>
+        <w:t xml:space="preserve">1 </w:t>
+      </w:r>
+      <w:r>
+        <w:rPr>
+          <w:rFonts w:cs="Times New Roman"/>
+          <w:b/>
+        </w:rPr>
+        <w:t>Алгоритм расчета компонент вектора Стокса</w:t>
+      </w:r>
+    </w:p>
+    <w:p>
+      <w:pPr>
+        <w:spacing w:line="360" w:lineRule="auto"/>
+        <w:ind w:firstLine="708"/>
+        <w:jc w:val="both"/>
+        <w:rPr>
+          <w:rFonts w:cs="Times New Roman"/>
+          <w:szCs w:val="28"/>
+        </w:rPr>
+      </w:pPr>
+      <w:r>
+        <w:rPr>
+          <w:rFonts w:cs="Times New Roman"/>
+          <w:szCs w:val="28"/>
+        </w:rPr>
+        <w:t>На слайде представлен алгоритм</w:t>
+      </w:r>
+      <w:r>
+        <w:rPr>
+          <w:rFonts w:cs="Times New Roman"/>
+        </w:rPr>
+        <w:t xml:space="preserve"> </w:t>
+      </w:r>
+      <w:r>
+        <w:rPr>
+          <w:rFonts w:cs="Times New Roman"/>
+        </w:rPr>
+        <w:t>расчета компонент вектора Стокса</w:t>
+      </w:r>
+      <w:r>
+        <w:rPr>
+          <w:rFonts w:cs="Times New Roman"/>
+        </w:rPr>
+        <w:t>. Основа алгоритма – нахождение решения СЛАУ.</w:t>
+      </w:r>
+    </w:p>
+    <w:p>
+      <w:pPr>
+        <w:ind w:left="360"/>
+        <w:rPr>
+          <w:rFonts w:cs="Times New Roman"/>
+          <w:b/>
+        </w:rPr>
+      </w:pPr>
+      <w:r>
+        <w:rPr>
+          <w:rFonts w:cs="Times New Roman"/>
+          <w:b/>
+        </w:rPr>
+        <w:tab/>
+      </w:r>
+      <w:r>
+        <w:rPr>
+          <w:rFonts w:cs="Times New Roman"/>
+          <w:b/>
+        </w:rPr>
+        <w:t>Слайд 1</w:t>
+      </w:r>
+      <w:r>
+        <w:rPr>
+          <w:rFonts w:cs="Times New Roman"/>
+          <w:b/>
+        </w:rPr>
+        <w:t xml:space="preserve">2 </w:t>
+      </w:r>
+      <w:r>
+        <w:rPr>
+          <w:rFonts w:cs="Times New Roman"/>
+          <w:b/>
+        </w:rPr>
+        <w:t xml:space="preserve">Алгоритм расчета компонент вектора Стокса </w:t>
+      </w:r>
+      <w:r>
+        <w:rPr>
+          <w:rFonts w:cs="Times New Roman"/>
+          <w:b/>
+        </w:rPr>
+        <w:br/>
+        <w:t>естественного излучения</w:t>
+      </w:r>
+    </w:p>
+    <w:p>
+      <w:pPr>
+        <w:ind w:left="360"/>
+        <w:rPr>
+          <w:rFonts w:cs="Times New Roman"/>
+          <w:szCs w:val="28"/>
+        </w:rPr>
+      </w:pPr>
+      <w:r>
+        <w:rPr>
+          <w:rFonts w:cs="Times New Roman"/>
+          <w:szCs w:val="28"/>
+        </w:rPr>
+        <w:t>На слайде представлен алгоритм</w:t>
+      </w:r>
+      <w:r>
+        <w:rPr>
+          <w:rFonts w:cs="Times New Roman"/>
+          <w:szCs w:val="28"/>
+        </w:rPr>
+        <w:t xml:space="preserve"> </w:t>
+      </w:r>
+      <w:r>
+        <w:rPr>
+          <w:rFonts w:cs="Times New Roman"/>
+        </w:rPr>
+        <w:t>расчета компонент вектора Стокса естественного излучения</w:t>
+      </w:r>
+      <w:r>
+        <w:rPr>
+          <w:rFonts w:cs="Times New Roman"/>
+        </w:rPr>
+        <w:t>. Основа алгоритма – операции с комплексными числами.</w:t>
+      </w:r>
+    </w:p>
+    <w:p>
+      <w:pPr>
+        <w:ind w:left="360"/>
+        <w:rPr>
+          <w:rFonts w:cs="Times New Roman"/>
+          <w:b/>
+        </w:rPr>
+      </w:pPr>
+      <w:r>
+        <w:rPr>
+          <w:rFonts w:cs="Times New Roman"/>
+          <w:b/>
+        </w:rPr>
+        <w:tab/>
+      </w:r>
+      <w:r>
+        <w:rPr>
+          <w:rFonts w:cs="Times New Roman"/>
+          <w:b/>
+        </w:rPr>
+        <w:t>Слайд 1</w:t>
+      </w:r>
+      <w:r>
+        <w:rPr>
+          <w:rFonts w:cs="Times New Roman"/>
+          <w:b/>
+        </w:rPr>
+        <w:t xml:space="preserve">3 </w:t>
+      </w:r>
+      <w:r>
+        <w:rPr>
+          <w:rFonts w:cs="Times New Roman"/>
+          <w:b/>
+        </w:rPr>
+        <w:t xml:space="preserve">Алгоритм расчета дополнительных </w:t>
+      </w:r>
+      <w:r>
+        <w:rPr>
+          <w:rFonts w:cs="Times New Roman"/>
+          <w:b/>
+        </w:rPr>
+        <w:br/>
+        <w:t>параметров численными методами</w:t>
+      </w:r>
+    </w:p>
+    <w:p>
+      <w:pPr>
+        <w:ind w:left="360"/>
+        <w:rPr>
+          <w:rFonts w:cs="Times New Roman"/>
+          <w:b/>
+        </w:rPr>
+      </w:pPr>
+      <w:r>
+        <w:rPr>
+          <w:rFonts w:cs="Times New Roman"/>
+          <w:szCs w:val="28"/>
+        </w:rPr>
+        <w:t>Расчет дополнительных параметром может быть осуществлен аналитически и численно. Числненный алгоритм с использованием метода градиентного спуска представлен на слайде.</w:t>
+      </w:r>
+    </w:p>
+    <w:p>
+      <w:pPr>
+        <w:ind w:left="360"/>
+        <w:rPr>
+          <w:rFonts w:cs="Times New Roman"/>
+          <w:b/>
+        </w:rPr>
+      </w:pPr>
+      <w:r>
+        <w:rPr>
+          <w:rFonts w:cs="Times New Roman"/>
+          <w:b/>
+        </w:rPr>
+        <w:tab/>
+      </w:r>
+      <w:r>
+        <w:rPr>
+          <w:rFonts w:cs="Times New Roman"/>
+          <w:b/>
+        </w:rPr>
+        <w:t xml:space="preserve">Слайд </w:t>
+      </w:r>
+      <w:r>
+        <w:rPr>
+          <w:rFonts w:cs="Times New Roman"/>
+          <w:b/>
+        </w:rPr>
+        <w:t>14-</w:t>
+      </w:r>
+      <w:r>
+        <w:rPr>
+          <w:rFonts w:cs="Times New Roman"/>
+          <w:b/>
+        </w:rPr>
+        <w:t>1</w:t>
+      </w:r>
+      <w:r>
+        <w:rPr>
+          <w:rFonts w:cs="Times New Roman"/>
+          <w:b/>
+        </w:rPr>
+        <w:t xml:space="preserve">5 </w:t>
+      </w:r>
+      <w:r>
+        <w:rPr>
+          <w:rFonts w:cs="Times New Roman"/>
+          <w:b/>
+        </w:rPr>
+        <w:t>Алгоритм определения коэффициента преломления металлических покрытий</w:t>
+      </w:r>
+    </w:p>
+    <w:p>
+      <w:pPr>
+        <w:ind w:left="360"/>
+        <w:rPr>
+          <w:rFonts w:cs="Times New Roman"/>
+          <w:szCs w:val="28"/>
+        </w:rPr>
+      </w:pPr>
+      <w:r>
+        <w:rPr>
+          <w:rFonts w:cs="Times New Roman"/>
+          <w:szCs w:val="28"/>
+        </w:rPr>
+        <w:t>На слайд</w:t>
+      </w:r>
+      <w:r>
+        <w:rPr>
+          <w:rFonts w:cs="Times New Roman"/>
+          <w:szCs w:val="28"/>
+        </w:rPr>
+        <w:t>ах 14-15</w:t>
+      </w:r>
+      <w:r>
+        <w:rPr>
+          <w:rFonts w:cs="Times New Roman"/>
+          <w:szCs w:val="28"/>
+        </w:rPr>
+        <w:t xml:space="preserve"> представлен алгоритм </w:t>
+      </w:r>
+      <w:r>
+        <w:rPr>
+          <w:rFonts w:cs="Times New Roman"/>
+        </w:rPr>
+        <w:t xml:space="preserve">определения коэффициента преломления </w:t>
+      </w:r>
+      <w:r>
+        <w:rPr>
+          <w:rFonts w:cs="Times New Roman"/>
+        </w:rPr>
+        <w:t>не</w:t>
+      </w:r>
+      <w:r>
+        <w:rPr>
+          <w:rFonts w:cs="Times New Roman"/>
+        </w:rPr>
+        <w:t xml:space="preserve">металлических </w:t>
+      </w:r>
+      <w:r>
+        <w:rPr>
+          <w:rFonts w:cs="Times New Roman"/>
+        </w:rPr>
+        <w:t xml:space="preserve">и металлическиз </w:t>
+      </w:r>
+      <w:r>
+        <w:rPr>
+          <w:rFonts w:cs="Times New Roman"/>
+        </w:rPr>
+        <w:t>покрытий</w:t>
+      </w:r>
+      <w:r>
+        <w:rPr>
+          <w:rFonts w:cs="Times New Roman"/>
+        </w:rPr>
+        <w:t xml:space="preserve">. </w:t>
+      </w:r>
+      <w:bookmarkStart w:id="0" w:name="_GoBack"/>
+      <w:bookmarkEnd w:id="0"/>
+    </w:p>
+    <w:p>
+      <w:pPr>
+        <w:spacing w:after="0" w:line="360" w:lineRule="auto"/>
+        <w:ind w:firstLine="709"/>
+        <w:jc w:val="both"/>
+        <w:rPr>
+          <w:rFonts w:cs="Times New Roman"/>
+          <w:szCs w:val="28"/>
+        </w:rPr>
+      </w:pPr>
+      <w:r>
+        <w:rPr>
+          <w:rFonts w:cs="Times New Roman"/>
+          <w:b/>
+        </w:rPr>
+        <w:t xml:space="preserve">Слайд </w:t>
+      </w:r>
+      <w:r>
+        <w:rPr>
+          <w:rFonts w:cs="Times New Roman"/>
+          <w:b/>
+        </w:rPr>
+        <w:t>16</w:t>
+      </w:r>
+      <w:r>
+        <w:rPr>
+          <w:rFonts w:cs="Times New Roman"/>
+          <w:b/>
+        </w:rPr>
+        <w:t xml:space="preserve">. </w:t>
+      </w:r>
+      <w:r>
+        <w:rPr>
+          <w:rFonts w:cs="Times New Roman"/>
+          <w:b/>
+        </w:rPr>
+        <w:t xml:space="preserve">Программная система </w:t>
+      </w:r>
+      <w:r>
+        <w:rPr>
+          <w:rFonts w:cs="Times New Roman"/>
+          <w:b/>
+          <w:lang w:val="en-US"/>
+        </w:rPr>
+        <w:t>Stokes</w:t>
       </w:r>
     </w:p>
     <w:p>
@@ -1513,97 +2209,10 @@
         <w:jc w:val="both"/>
       </w:pPr>
       <w:r>
-        <w:t>После изучения всех математических алгоритмов и методов разрабатывается программная система, вычисляющая показатели преломления и определяющая с помощью них материал покрытия.</w:t>
-      </w:r>
-    </w:p>
-    <w:p>
-      <w:pPr>
-        <w:spacing w:after="0" w:line="360" w:lineRule="auto"/>
-        <w:ind w:firstLine="708"/>
-        <w:jc w:val="both"/>
-        <w:rPr>
-          <w:lang w:eastAsia="ru-RU"/>
-        </w:rPr>
-      </w:pPr>
-      <w:r>
-        <w:t xml:space="preserve">Программа была написана на объектно-ориентированном высокоуровневом интерпретируемом языке программирования </w:t>
-      </w:r>
-      <w:r>
-        <w:rPr>
-          <w:rFonts w:eastAsia="Times New Roman"/>
-          <w:color w:val="000000"/>
-          <w:lang w:eastAsia="ru-RU"/>
-        </w:rPr>
-        <w:t>Python</w:t>
-      </w:r>
-      <w:r>
-        <w:rPr>
-          <w:rFonts w:eastAsia="Times New Roman"/>
-          <w:color w:val="000000"/>
-          <w:lang w:eastAsia="ru-RU"/>
-        </w:rPr>
-        <w:t xml:space="preserve">. В качестве среды разработки выступал редактор </w:t>
-      </w:r>
-      <w:r>
-        <w:rPr>
-          <w:lang w:val="en-US" w:eastAsia="ru-RU"/>
-        </w:rPr>
-        <w:t>Visual</w:t>
-      </w:r>
-      <w:r>
-        <w:rPr>
-          <w:lang w:eastAsia="ru-RU"/>
-        </w:rPr>
-        <w:t xml:space="preserve"> </w:t>
-      </w:r>
-      <w:r>
-        <w:rPr>
-          <w:lang w:val="en-US" w:eastAsia="ru-RU"/>
-        </w:rPr>
-        <w:t>Studio</w:t>
-      </w:r>
-      <w:r>
-        <w:rPr>
-          <w:lang w:eastAsia="ru-RU"/>
-        </w:rPr>
-        <w:t xml:space="preserve"> </w:t>
-      </w:r>
-      <w:r>
-        <w:rPr>
-          <w:lang w:val="en-US" w:eastAsia="ru-RU"/>
-        </w:rPr>
-        <w:t>Code</w:t>
-      </w:r>
-      <w:r>
-        <w:rPr>
-          <w:lang w:eastAsia="ru-RU"/>
-        </w:rPr>
-        <w:t xml:space="preserve">. Для работы с базами данных использовалась библиотека </w:t>
-      </w:r>
-      <w:r>
-        <w:rPr>
-          <w:lang w:val="en-US" w:eastAsia="ru-RU"/>
-        </w:rPr>
-        <w:t>SQLite</w:t>
-      </w:r>
-      <w:r>
-        <w:rPr>
-          <w:lang w:eastAsia="ru-RU"/>
-        </w:rPr>
-        <w:t xml:space="preserve">. Также была задействована система контроля версий </w:t>
-      </w:r>
-      <w:r>
-        <w:rPr>
-          <w:i/>
-          <w:lang w:val="en-US" w:eastAsia="ru-RU"/>
-        </w:rPr>
-        <w:t>Git</w:t>
-      </w:r>
-      <w:r>
-        <w:rPr>
-          <w:lang w:eastAsia="ru-RU"/>
-        </w:rPr>
-        <w:t xml:space="preserve"> для обеспечения возможности откатов.</w:t>
+        <w:t>П</w:t>
+      </w:r>
+      <w:r>
+        <w:t>осле изучения всех математических алгоритмов и методов разрабатывается программная система, вычисляющая показатели преломления и определяющая с помощью них материал покрытия.</w:t>
       </w:r>
     </w:p>
     <w:p>
@@ -1624,22 +2233,9 @@
           <w:numId w:val="7"/>
         </w:numPr>
       </w:pPr>
-      <w:proofErr w:type="gramStart"/>
-      <w:r>
-        <w:t>п</w:t>
-      </w:r>
-      <w:r>
-        <w:t>рограмм</w:t>
-      </w:r>
-      <w:r>
-        <w:t>ы</w:t>
-      </w:r>
-      <w:proofErr w:type="gramEnd"/>
-      <w:r>
-        <w:t xml:space="preserve"> расчета параметров Стокса и коэффициента поляризации отраженного светового потока</w:t>
-      </w:r>
-      <w:r>
-        <w:t>;</w:t>
+      <w:r>
+        <w:lastRenderedPageBreak/>
+        <w:t>программы расчета параметров Стокса и коэффициента поляризации отраженного светового потока;</w:t>
       </w:r>
     </w:p>
     <w:p>
@@ -1655,22 +2251,8 @@
         </w:tabs>
         <w:spacing w:before="0"/>
       </w:pPr>
-      <w:proofErr w:type="gramStart"/>
-      <w:r>
-        <w:t>п</w:t>
-      </w:r>
-      <w:r>
-        <w:t>рограмм</w:t>
-      </w:r>
-      <w:r>
-        <w:t>ы</w:t>
-      </w:r>
-      <w:proofErr w:type="gramEnd"/>
-      <w:r>
-        <w:t xml:space="preserve"> для вычисления азимутального угла, угла эллиптичности и комплексного показателя поляризации светового потока</w:t>
-      </w:r>
-      <w:r>
-        <w:t>;</w:t>
+      <w:r>
+        <w:t>программы для вычисления азимутального угла, угла эллиптичности и комплексного показателя поляризации светового потока;</w:t>
       </w:r>
     </w:p>
     <w:p>
@@ -1686,53 +2268,8 @@
         </w:tabs>
         <w:spacing w:before="0"/>
       </w:pPr>
-      <w:proofErr w:type="gramStart"/>
-      <w:r>
-        <w:t>п</w:t>
-      </w:r>
-      <w:r>
-        <w:t>рограмм</w:t>
-      </w:r>
-      <w:r>
-        <w:t>ы</w:t>
-      </w:r>
-      <w:proofErr w:type="gramEnd"/>
-      <w:r>
-        <w:t xml:space="preserve"> для расчета показателя преломления и определения материала покрытия</w:t>
-      </w:r>
-      <w:r>
-        <w:t>;</w:t>
-      </w:r>
-    </w:p>
-    <w:p>
-      <w:pPr>
-        <w:pStyle w:val="MTDisplayEquation"/>
-        <w:numPr>
-          <w:ilvl w:val="0"/>
-          <w:numId w:val="7"/>
-        </w:numPr>
-        <w:tabs>
-          <w:tab w:val="clear" w:pos="4960"/>
-          <w:tab w:val="left" w:pos="1083"/>
-        </w:tabs>
-        <w:spacing w:before="0"/>
-      </w:pPr>
-      <w:proofErr w:type="gramStart"/>
-      <w:r>
-        <w:t>у</w:t>
-      </w:r>
-      <w:r>
-        <w:t>правляющ</w:t>
-      </w:r>
-      <w:r>
-        <w:t>ей</w:t>
-      </w:r>
-      <w:proofErr w:type="gramEnd"/>
-      <w:r>
-        <w:t xml:space="preserve"> программ</w:t>
-      </w:r>
-      <w:r>
-        <w:t>ы</w:t>
+      <w:r>
+        <w:t>программы для расчета показателя преломления и определения материала покрытия</w:t>
       </w:r>
       <w:r>
         <w:t>.</w:t>
@@ -1740,6 +2277,38 @@
     </w:p>
     <w:p>
       <w:pPr>
+        <w:ind w:left="360"/>
+        <w:rPr>
+          <w:rFonts w:cs="Times New Roman"/>
+          <w:szCs w:val="28"/>
+        </w:rPr>
+      </w:pPr>
+      <w:r>
+        <w:rPr>
+          <w:rFonts w:cs="Times New Roman"/>
+          <w:b/>
+        </w:rPr>
+        <w:t>Слайд 1</w:t>
+      </w:r>
+      <w:r>
+        <w:rPr>
+          <w:rFonts w:cs="Times New Roman"/>
+          <w:b/>
+        </w:rPr>
+        <w:t>7</w:t>
+      </w:r>
+      <w:r>
+        <w:rPr>
+          <w:rFonts w:cs="Times New Roman"/>
+          <w:b/>
+        </w:rPr>
+        <w:t>. Схема БД</w:t>
+      </w:r>
+    </w:p>
+    <w:p>
+      <w:pPr>
+        <w:spacing w:after="0" w:line="360" w:lineRule="auto"/>
+        <w:ind w:firstLine="709"/>
         <w:jc w:val="both"/>
         <w:rPr>
           <w:lang w:eastAsia="ru-RU"/>
@@ -1749,7 +2318,150 @@
         <w:rPr>
           <w:lang w:eastAsia="ru-RU"/>
         </w:rPr>
-        <w:t>Структура основных действий программы представлена на слайде.</w:t>
+        <w:t>Программа</w:t>
+      </w:r>
+      <w:r>
+        <w:t xml:space="preserve"> была написана на объектно-ориентированном высокоуровневом интерпретируемом языке программирования </w:t>
+      </w:r>
+      <w:r>
+        <w:rPr>
+          <w:rFonts w:eastAsia="Times New Roman"/>
+          <w:color w:val="000000"/>
+          <w:lang w:eastAsia="ru-RU"/>
+        </w:rPr>
+        <w:t xml:space="preserve">Python. В качестве среды разработки выступал редактор </w:t>
+      </w:r>
+      <w:r>
+        <w:rPr>
+          <w:lang w:val="en-US" w:eastAsia="ru-RU"/>
+        </w:rPr>
+        <w:t>Visual</w:t>
+      </w:r>
+      <w:r>
+        <w:rPr>
+          <w:lang w:eastAsia="ru-RU"/>
+        </w:rPr>
+        <w:t xml:space="preserve"> </w:t>
+      </w:r>
+      <w:r>
+        <w:rPr>
+          <w:lang w:val="en-US" w:eastAsia="ru-RU"/>
+        </w:rPr>
+        <w:t>Studio</w:t>
+      </w:r>
+      <w:r>
+        <w:rPr>
+          <w:lang w:eastAsia="ru-RU"/>
+        </w:rPr>
+        <w:t xml:space="preserve"> </w:t>
+      </w:r>
+      <w:r>
+        <w:rPr>
+          <w:lang w:val="en-US" w:eastAsia="ru-RU"/>
+        </w:rPr>
+        <w:t>Code</w:t>
+      </w:r>
+      <w:r>
+        <w:rPr>
+          <w:lang w:eastAsia="ru-RU"/>
+        </w:rPr>
+        <w:t xml:space="preserve">. Для работы с базами данных использовалась библиотека </w:t>
+      </w:r>
+      <w:r>
+        <w:rPr>
+          <w:lang w:val="en-US" w:eastAsia="ru-RU"/>
+        </w:rPr>
+        <w:t>SQLite</w:t>
+      </w:r>
+      <w:r>
+        <w:rPr>
+          <w:lang w:eastAsia="ru-RU"/>
+        </w:rPr>
+        <w:t xml:space="preserve">. Также была задействована система контроля версий </w:t>
+      </w:r>
+      <w:r>
+        <w:rPr>
+          <w:i/>
+          <w:lang w:val="en-US" w:eastAsia="ru-RU"/>
+        </w:rPr>
+        <w:t>Git</w:t>
+      </w:r>
+      <w:r>
+        <w:rPr>
+          <w:lang w:eastAsia="ru-RU"/>
+        </w:rPr>
+        <w:t>.</w:t>
+      </w:r>
+      <w:r>
+        <w:rPr>
+          <w:lang w:eastAsia="ru-RU"/>
+        </w:rPr>
+        <w:t xml:space="preserve"> Схема взаимодействия программных модулей представлена на слайде.</w:t>
+      </w:r>
+    </w:p>
+    <w:p>
+      <w:pPr>
+        <w:ind w:left="360"/>
+        <w:rPr>
+          <w:rFonts w:cs="Times New Roman"/>
+          <w:szCs w:val="28"/>
+        </w:rPr>
+      </w:pPr>
+      <w:r>
+        <w:rPr>
+          <w:rFonts w:cs="Times New Roman"/>
+          <w:b/>
+        </w:rPr>
+        <w:t>Слайд 1</w:t>
+      </w:r>
+      <w:r>
+        <w:rPr>
+          <w:rFonts w:cs="Times New Roman"/>
+          <w:b/>
+        </w:rPr>
+        <w:t>8</w:t>
+      </w:r>
+      <w:r>
+        <w:rPr>
+          <w:rFonts w:cs="Times New Roman"/>
+          <w:b/>
+        </w:rPr>
+        <w:t xml:space="preserve">. </w:t>
+      </w:r>
+      <w:r>
+        <w:rPr>
+          <w:rFonts w:cs="Times New Roman"/>
+          <w:b/>
+        </w:rPr>
+        <w:t>Схема БД</w:t>
+      </w:r>
+    </w:p>
+    <w:p>
+      <w:pPr>
+        <w:spacing w:after="0" w:line="360" w:lineRule="auto"/>
+        <w:ind w:firstLine="709"/>
+        <w:jc w:val="both"/>
+        <w:rPr>
+          <w:lang w:eastAsia="ru-RU"/>
+        </w:rPr>
+      </w:pPr>
+      <w:r>
+        <w:rPr>
+          <w:lang w:eastAsia="ru-RU"/>
+        </w:rPr>
+        <w:t>База данных программы представляет собой набор несвязанных между собой таблиц</w:t>
+      </w:r>
+      <w:r>
+        <w:rPr>
+          <w:lang w:eastAsia="ru-RU"/>
+        </w:rPr>
+        <w:t>, предназначенных для хранения исходны и расчетных данных</w:t>
+      </w:r>
+      <w:r>
+        <w:rPr>
+          <w:lang w:eastAsia="ru-RU"/>
+        </w:rPr>
+        <w:t>.</w:t>
       </w:r>
     </w:p>
     <w:p>
@@ -1765,7 +2477,50 @@
           <w:lang w:eastAsia="ru-RU"/>
         </w:rPr>
         <w:tab/>
-        <w:t>База данных программы представляет собой набор несвязанных между собой таблиц (сущностей). Схема базы данных представлена на слайде.</w:t>
+        <w:t>Таким образом, программа производит расчёт параметров Стокса и коэффициента поляризации отраженного светового потока, вычисление азимутального угла, угла эллиптичности и комплексного показателя поляризации светового потока, расчёт показателя преломления</w:t>
+      </w:r>
+      <w:r>
+        <w:rPr>
+          <w:lang w:eastAsia="ru-RU"/>
+        </w:rPr>
+        <w:t xml:space="preserve"> и определение материала покрытия.</w:t>
+      </w:r>
+    </w:p>
+    <w:p>
+      <w:pPr>
+        <w:ind w:left="360"/>
+        <w:rPr>
+          <w:rFonts w:cs="Times New Roman"/>
+          <w:szCs w:val="28"/>
+        </w:rPr>
+      </w:pPr>
+      <w:r>
+        <w:rPr>
+          <w:rFonts w:cs="Times New Roman"/>
+          <w:b/>
+        </w:rPr>
+        <w:t>Слайд 1</w:t>
+      </w:r>
+      <w:r>
+        <w:rPr>
+          <w:rFonts w:cs="Times New Roman"/>
+          <w:b/>
+        </w:rPr>
+        <w:t>9</w:t>
+      </w:r>
+      <w:r>
+        <w:rPr>
+          <w:rFonts w:cs="Times New Roman"/>
+          <w:b/>
+        </w:rPr>
+        <w:t xml:space="preserve">. </w:t>
+      </w:r>
+      <w:r>
+        <w:rPr>
+          <w:rFonts w:cs="Times New Roman"/>
+          <w:b/>
+        </w:rPr>
+        <w:t>Настройка..</w:t>
       </w:r>
     </w:p>
     <w:p>
@@ -1781,58 +2536,6 @@
           <w:lang w:eastAsia="ru-RU"/>
         </w:rPr>
         <w:tab/>
-        <w:t xml:space="preserve">Таким образом, программа производит расчёт </w:t>
-      </w:r>
-      <w:r>
-        <w:rPr>
-          <w:lang w:eastAsia="ru-RU"/>
-        </w:rPr>
-        <w:t>параметров Стокса и коэффициента поляризации отраженного светового потока</w:t>
-      </w:r>
-      <w:r>
-        <w:rPr>
-          <w:lang w:eastAsia="ru-RU"/>
-        </w:rPr>
-        <w:t xml:space="preserve">, </w:t>
-      </w:r>
-      <w:r>
-        <w:rPr>
-          <w:lang w:eastAsia="ru-RU"/>
-        </w:rPr>
-        <w:t>вычисление азимутального угла, угла эллиптичности и комплексного показателя поляризации светового потока</w:t>
-      </w:r>
-      <w:r>
-        <w:rPr>
-          <w:lang w:eastAsia="ru-RU"/>
-        </w:rPr>
-        <w:t>, расчёт показателя преломления</w:t>
-      </w:r>
-      <w:r>
-        <w:rPr>
-          <w:lang w:eastAsia="ru-RU"/>
-        </w:rPr>
-        <w:t xml:space="preserve"> и определение материала покрытия.</w:t>
-      </w:r>
-    </w:p>
-    <w:p>
-      <w:pPr>
-        <w:spacing w:after="0" w:line="360" w:lineRule="auto"/>
-        <w:jc w:val="both"/>
-        <w:rPr>
-          <w:lang w:eastAsia="ru-RU"/>
-        </w:rPr>
-      </w:pPr>
-      <w:r>
-        <w:rPr>
-          <w:lang w:eastAsia="ru-RU"/>
-        </w:rPr>
-        <w:lastRenderedPageBreak/>
-        <w:tab/>
-      </w:r>
-      <w:r>
-        <w:rPr>
-          <w:lang w:eastAsia="ru-RU"/>
-        </w:rPr>
         <w:t>Для настройки программной системы необходимо выполнить следующие действия:</w:t>
       </w:r>
     </w:p>
@@ -1847,19 +2550,11 @@
           <w:lang w:eastAsia="ru-RU"/>
         </w:rPr>
       </w:pPr>
-      <w:proofErr w:type="gramStart"/>
-      <w:r>
-        <w:rPr>
-          <w:lang w:eastAsia="ru-RU"/>
-        </w:rPr>
-        <w:t>открыть</w:t>
-      </w:r>
-      <w:proofErr w:type="gramEnd"/>
-      <w:r>
-        <w:rPr>
-          <w:lang w:eastAsia="ru-RU"/>
-        </w:rPr>
-        <w:t xml:space="preserve"> файл </w:t>
+      <w:r>
+        <w:rPr>
+          <w:lang w:eastAsia="ru-RU"/>
+        </w:rPr>
+        <w:t xml:space="preserve">открыть файл </w:t>
       </w:r>
       <w:r>
         <w:rPr>
@@ -1873,14 +2568,12 @@
         </w:rPr>
         <w:t>.</w:t>
       </w:r>
-      <w:proofErr w:type="spellStart"/>
       <w:r>
         <w:rPr>
           <w:lang w:val="en-US" w:eastAsia="ru-RU"/>
         </w:rPr>
         <w:t>ini</w:t>
       </w:r>
-      <w:proofErr w:type="spellEnd"/>
       <w:r>
         <w:rPr>
           <w:lang w:eastAsia="ru-RU"/>
@@ -1893,14 +2586,12 @@
         </w:rPr>
         <w:t xml:space="preserve">или создать его копию с произвольным именем и расширением </w:t>
       </w:r>
-      <w:proofErr w:type="spellStart"/>
       <w:r>
         <w:rPr>
           <w:lang w:val="en-US" w:eastAsia="ru-RU"/>
         </w:rPr>
         <w:t>ini</w:t>
       </w:r>
-      <w:proofErr w:type="spellEnd"/>
       <w:r>
         <w:rPr>
           <w:lang w:eastAsia="ru-RU"/>
@@ -1919,19 +2610,11 @@
           <w:lang w:eastAsia="ru-RU"/>
         </w:rPr>
       </w:pPr>
-      <w:proofErr w:type="gramStart"/>
-      <w:r>
-        <w:rPr>
-          <w:lang w:eastAsia="ru-RU"/>
-        </w:rPr>
-        <w:t>в</w:t>
-      </w:r>
-      <w:proofErr w:type="gramEnd"/>
-      <w:r>
-        <w:rPr>
-          <w:lang w:eastAsia="ru-RU"/>
-        </w:rPr>
-        <w:t xml:space="preserve"> секции </w:t>
+      <w:r>
+        <w:rPr>
+          <w:lang w:eastAsia="ru-RU"/>
+        </w:rPr>
+        <w:t xml:space="preserve">в секции </w:t>
       </w:r>
       <w:r>
         <w:rPr>
@@ -1970,14 +2653,12 @@
           <w:lang w:eastAsia="ru-RU"/>
         </w:rPr>
       </w:pPr>
-      <w:proofErr w:type="spellStart"/>
       <w:r>
         <w:rPr>
           <w:lang w:eastAsia="ru-RU"/>
         </w:rPr>
         <w:t>Fi</w:t>
       </w:r>
-      <w:proofErr w:type="spellEnd"/>
       <w:r>
         <w:rPr>
           <w:lang w:val="en-US" w:eastAsia="ru-RU"/>
@@ -2002,19 +2683,11 @@
           <w:lang w:eastAsia="ru-RU"/>
         </w:rPr>
       </w:pPr>
-      <w:proofErr w:type="spellStart"/>
-      <w:r>
-        <w:rPr>
-          <w:lang w:eastAsia="ru-RU"/>
-        </w:rPr>
-        <w:t>Nju_Re</w:t>
-      </w:r>
-      <w:proofErr w:type="spellEnd"/>
-      <w:r>
-        <w:rPr>
-          <w:lang w:eastAsia="ru-RU"/>
-        </w:rPr>
-        <w:t xml:space="preserve"> – действительная часть показателя преломления;</w:t>
+      <w:r>
+        <w:rPr>
+          <w:lang w:eastAsia="ru-RU"/>
+        </w:rPr>
+        <w:t>Nju_Re – действительная часть показателя преломления;</w:t>
       </w:r>
     </w:p>
     <w:p>
@@ -2028,19 +2701,12 @@
           <w:lang w:eastAsia="ru-RU"/>
         </w:rPr>
       </w:pPr>
-      <w:proofErr w:type="spellStart"/>
-      <w:r>
-        <w:rPr>
-          <w:lang w:eastAsia="ru-RU"/>
-        </w:rPr>
-        <w:t>Nju_Im</w:t>
-      </w:r>
-      <w:proofErr w:type="spellEnd"/>
-      <w:r>
-        <w:rPr>
-          <w:lang w:eastAsia="ru-RU"/>
-        </w:rPr>
-        <w:t xml:space="preserve"> – комплексная часть показателя преломления;</w:t>
+      <w:r>
+        <w:rPr>
+          <w:lang w:eastAsia="ru-RU"/>
+        </w:rPr>
+        <w:lastRenderedPageBreak/>
+        <w:t>Nju_Im – комплексная часть показателя преломления;</w:t>
       </w:r>
     </w:p>
     <w:p>
@@ -2054,19 +2720,11 @@
           <w:lang w:eastAsia="ru-RU"/>
         </w:rPr>
       </w:pPr>
-      <w:proofErr w:type="spellStart"/>
-      <w:r>
-        <w:rPr>
-          <w:lang w:eastAsia="ru-RU"/>
-        </w:rPr>
-        <w:t>Gamma</w:t>
-      </w:r>
-      <w:proofErr w:type="spellEnd"/>
-      <w:r>
-        <w:rPr>
-          <w:lang w:eastAsia="ru-RU"/>
-        </w:rPr>
-        <w:t xml:space="preserve"> – угол</w:t>
+      <w:r>
+        <w:rPr>
+          <w:lang w:eastAsia="ru-RU"/>
+        </w:rPr>
+        <w:t>Gamma – угол</w:t>
       </w:r>
       <w:r>
         <w:rPr>
@@ -2096,19 +2754,11 @@
           <w:numId w:val="9"/>
         </w:numPr>
       </w:pPr>
-      <w:proofErr w:type="gramStart"/>
-      <w:r>
-        <w:rPr>
-          <w:lang w:eastAsia="ru-RU"/>
-        </w:rPr>
-        <w:t>в</w:t>
-      </w:r>
-      <w:proofErr w:type="gramEnd"/>
-      <w:r>
-        <w:rPr>
-          <w:lang w:eastAsia="ru-RU"/>
-        </w:rPr>
-        <w:t xml:space="preserve"> секции </w:t>
+      <w:r>
+        <w:rPr>
+          <w:lang w:eastAsia="ru-RU"/>
+        </w:rPr>
+        <w:t xml:space="preserve">в секции </w:t>
       </w:r>
       <w:r>
         <w:rPr>
@@ -2133,16 +2783,47 @@
         <w:rPr>
           <w:lang w:eastAsia="ru-RU"/>
         </w:rPr>
-        <w:t>ввести значения</w:t>
-      </w:r>
-      <w:r>
-        <w:rPr>
-          <w:lang w:eastAsia="ru-RU"/>
-        </w:rPr>
-        <w:t xml:space="preserve"> допустимых интервалов соответствующих параметров вектора Стокса падающего и отражённого излучения.</w:t>
+        <w:t>ввести значения допустимых интервалов соответствующих параметров вектора Стокса падающего и отражённого излучения.</w:t>
       </w:r>
       <w:r>
         <w:t xml:space="preserve"> </w:t>
+      </w:r>
+    </w:p>
+    <w:p>
+      <w:pPr>
+        <w:ind w:left="360"/>
+        <w:rPr>
+          <w:rFonts w:cs="Times New Roman"/>
+          <w:szCs w:val="28"/>
+        </w:rPr>
+      </w:pPr>
+      <w:r>
+        <w:rPr>
+          <w:rFonts w:cs="Times New Roman"/>
+          <w:b/>
+        </w:rPr>
+        <w:t xml:space="preserve">Слайд </w:t>
+      </w:r>
+      <w:r>
+        <w:rPr>
+          <w:rFonts w:cs="Times New Roman"/>
+          <w:b/>
+        </w:rPr>
+        <w:t>20</w:t>
+      </w:r>
+      <w:r>
+        <w:rPr>
+          <w:rFonts w:cs="Times New Roman"/>
+          <w:b/>
+        </w:rPr>
+        <w:t xml:space="preserve">. </w:t>
+      </w:r>
+      <w:r>
+        <w:rPr>
+          <w:rFonts w:cs="Times New Roman"/>
+          <w:b/>
+        </w:rPr>
+        <w:t>Обращение к системе</w:t>
       </w:r>
     </w:p>
     <w:p>
@@ -2165,7 +2846,6 @@
         </w:rPr>
         <w:t>Следует перейти в папку /</w:t>
       </w:r>
-      <w:proofErr w:type="gramStart"/>
       <w:r>
         <w:rPr>
           <w:lang w:val="en-US" w:eastAsia="ru-RU"/>
@@ -2176,14 +2856,7 @@
         <w:rPr>
           <w:lang w:eastAsia="ru-RU"/>
         </w:rPr>
-        <w:t xml:space="preserve">  запуск</w:t>
-      </w:r>
-      <w:proofErr w:type="gramEnd"/>
-      <w:r>
-        <w:rPr>
-          <w:lang w:eastAsia="ru-RU"/>
-        </w:rPr>
-        <w:t xml:space="preserve"> осуществляется командой “</w:t>
+        <w:t xml:space="preserve">  запуск осуществляется командой “</w:t>
       </w:r>
       <w:r>
         <w:rPr>
@@ -2209,14 +2882,12 @@
         </w:rPr>
         <w:t>.</w:t>
       </w:r>
-      <w:proofErr w:type="spellStart"/>
       <w:r>
         <w:rPr>
           <w:lang w:val="en-US" w:eastAsia="ru-RU"/>
         </w:rPr>
         <w:t>py</w:t>
       </w:r>
-      <w:proofErr w:type="spellEnd"/>
       <w:r>
         <w:rPr>
           <w:lang w:eastAsia="ru-RU"/>
@@ -2292,14 +2963,12 @@
         </w:rPr>
         <w:t>', '--</w:t>
       </w:r>
-      <w:proofErr w:type="spellStart"/>
       <w:r>
         <w:rPr>
           <w:lang w:val="en-US" w:eastAsia="ru-RU"/>
         </w:rPr>
         <w:t>config</w:t>
       </w:r>
-      <w:proofErr w:type="spellEnd"/>
       <w:r>
         <w:rPr>
           <w:lang w:eastAsia="ru-RU"/>
@@ -2324,19 +2993,11 @@
           <w:lang w:eastAsia="ru-RU"/>
         </w:rPr>
       </w:pPr>
-      <w:proofErr w:type="gramStart"/>
-      <w:r>
-        <w:rPr>
-          <w:lang w:eastAsia="ru-RU"/>
-        </w:rPr>
-        <w:t>назначение</w:t>
-      </w:r>
-      <w:proofErr w:type="gramEnd"/>
-      <w:r>
-        <w:rPr>
-          <w:lang w:eastAsia="ru-RU"/>
-        </w:rPr>
-        <w:t>: конфигурационный файл;</w:t>
+      <w:r>
+        <w:rPr>
+          <w:lang w:eastAsia="ru-RU"/>
+        </w:rPr>
+        <w:t>назначение: конфигурационный файл;</w:t>
       </w:r>
     </w:p>
     <w:p>
@@ -2350,19 +3011,11 @@
           <w:lang w:eastAsia="ru-RU"/>
         </w:rPr>
       </w:pPr>
-      <w:proofErr w:type="gramStart"/>
-      <w:r>
-        <w:rPr>
-          <w:lang w:eastAsia="ru-RU"/>
-        </w:rPr>
-        <w:t>значение</w:t>
-      </w:r>
-      <w:proofErr w:type="gramEnd"/>
-      <w:r>
-        <w:rPr>
-          <w:lang w:eastAsia="ru-RU"/>
-        </w:rPr>
-        <w:t xml:space="preserve"> по</w:t>
+      <w:r>
+        <w:rPr>
+          <w:lang w:eastAsia="ru-RU"/>
+        </w:rPr>
+        <w:t>значение по</w:t>
       </w:r>
       <w:r>
         <w:rPr>
@@ -2374,21 +3027,7 @@
         <w:rPr>
           <w:lang w:eastAsia="ru-RU"/>
         </w:rPr>
-        <w:t>умолчанию '</w:t>
-      </w:r>
-      <w:proofErr w:type="spellStart"/>
-      <w:r>
-        <w:rPr>
-          <w:lang w:eastAsia="ru-RU"/>
-        </w:rPr>
-        <w:t>config</w:t>
-      </w:r>
-      <w:proofErr w:type="spellEnd"/>
-      <w:r>
-        <w:rPr>
-          <w:lang w:eastAsia="ru-RU"/>
-        </w:rPr>
-        <w:t>/basic.ini',</w:t>
+        <w:t>умолчанию 'config/basic.ini',</w:t>
       </w:r>
     </w:p>
     <w:p>
@@ -2450,19 +3089,11 @@
           <w:lang w:eastAsia="ru-RU"/>
         </w:rPr>
       </w:pPr>
-      <w:proofErr w:type="gramStart"/>
-      <w:r>
-        <w:rPr>
-          <w:lang w:eastAsia="ru-RU"/>
-        </w:rPr>
-        <w:t>назначение</w:t>
-      </w:r>
-      <w:proofErr w:type="gramEnd"/>
-      <w:r>
-        <w:rPr>
-          <w:lang w:eastAsia="ru-RU"/>
-        </w:rPr>
-        <w:t>: номер задачи (1, 2 или 3)</w:t>
+      <w:r>
+        <w:rPr>
+          <w:lang w:eastAsia="ru-RU"/>
+        </w:rPr>
+        <w:t>назначение: номер задачи (1, 2 или 3)</w:t>
       </w:r>
     </w:p>
     <w:p>
@@ -2476,19 +3107,11 @@
           <w:lang w:val="en-US" w:eastAsia="ru-RU"/>
         </w:rPr>
       </w:pPr>
-      <w:proofErr w:type="gramStart"/>
-      <w:r>
-        <w:rPr>
-          <w:lang w:eastAsia="ru-RU"/>
-        </w:rPr>
-        <w:t>значение</w:t>
-      </w:r>
-      <w:proofErr w:type="gramEnd"/>
-      <w:r>
-        <w:rPr>
-          <w:lang w:eastAsia="ru-RU"/>
-        </w:rPr>
-        <w:t xml:space="preserve"> по</w:t>
+      <w:r>
+        <w:rPr>
+          <w:lang w:eastAsia="ru-RU"/>
+        </w:rPr>
+        <w:t>значение по</w:t>
       </w:r>
       <w:r>
         <w:rPr>
@@ -2538,19 +3161,11 @@
           <w:lang w:eastAsia="ru-RU"/>
         </w:rPr>
       </w:pPr>
-      <w:proofErr w:type="gramStart"/>
-      <w:r>
-        <w:rPr>
-          <w:lang w:eastAsia="ru-RU"/>
-        </w:rPr>
-        <w:t>назначение</w:t>
-      </w:r>
-      <w:proofErr w:type="gramEnd"/>
-      <w:r>
-        <w:rPr>
-          <w:lang w:eastAsia="ru-RU"/>
-        </w:rPr>
-        <w:t>: файл для загрузки данных;</w:t>
+      <w:r>
+        <w:rPr>
+          <w:lang w:eastAsia="ru-RU"/>
+        </w:rPr>
+        <w:t>назначение: файл для загрузки данных;</w:t>
       </w:r>
     </w:p>
     <w:p>
@@ -2564,19 +3179,11 @@
           <w:lang w:eastAsia="ru-RU"/>
         </w:rPr>
       </w:pPr>
-      <w:proofErr w:type="gramStart"/>
-      <w:r>
-        <w:rPr>
-          <w:lang w:eastAsia="ru-RU"/>
-        </w:rPr>
-        <w:t>значение</w:t>
-      </w:r>
-      <w:proofErr w:type="gramEnd"/>
-      <w:r>
-        <w:rPr>
-          <w:lang w:eastAsia="ru-RU"/>
-        </w:rPr>
-        <w:t xml:space="preserve"> по</w:t>
+      <w:r>
+        <w:rPr>
+          <w:lang w:eastAsia="ru-RU"/>
+        </w:rPr>
+        <w:t>значение по</w:t>
       </w:r>
       <w:r>
         <w:rPr>
@@ -2608,14 +3215,12 @@
         </w:rPr>
         <w:t>/</w:t>
       </w:r>
-      <w:proofErr w:type="spellStart"/>
       <w:r>
         <w:rPr>
           <w:lang w:val="en-US" w:eastAsia="ru-RU"/>
         </w:rPr>
         <w:t>csv</w:t>
       </w:r>
-      <w:proofErr w:type="spellEnd"/>
       <w:r>
         <w:rPr>
           <w:lang w:eastAsia="ru-RU"/>
@@ -2634,14 +3239,12 @@
         </w:rPr>
         <w:t>.</w:t>
       </w:r>
-      <w:proofErr w:type="spellStart"/>
       <w:r>
         <w:rPr>
           <w:lang w:val="en-US" w:eastAsia="ru-RU"/>
         </w:rPr>
         <w:t>csv</w:t>
       </w:r>
-      <w:proofErr w:type="spellEnd"/>
       <w:r>
         <w:rPr>
           <w:lang w:eastAsia="ru-RU"/>
@@ -2708,19 +3311,11 @@
           <w:lang w:eastAsia="ru-RU"/>
         </w:rPr>
       </w:pPr>
-      <w:proofErr w:type="gramStart"/>
-      <w:r>
-        <w:rPr>
-          <w:lang w:eastAsia="ru-RU"/>
-        </w:rPr>
-        <w:t>назначение</w:t>
-      </w:r>
-      <w:proofErr w:type="gramEnd"/>
-      <w:r>
-        <w:rPr>
-          <w:lang w:eastAsia="ru-RU"/>
-        </w:rPr>
-        <w:t>:</w:t>
+      <w:r>
+        <w:rPr>
+          <w:lang w:eastAsia="ru-RU"/>
+        </w:rPr>
+        <w:t>назначение:</w:t>
       </w:r>
       <w:r>
         <w:rPr>
@@ -2758,14 +3353,12 @@
           <w:lang w:eastAsia="ru-RU"/>
         </w:rPr>
       </w:pPr>
-      <w:proofErr w:type="gramStart"/>
       <w:r>
         <w:rPr>
           <w:lang w:eastAsia="ru-RU"/>
         </w:rPr>
         <w:t>значение</w:t>
       </w:r>
-      <w:proofErr w:type="gramEnd"/>
       <w:r>
         <w:rPr>
           <w:lang w:eastAsia="ru-RU"/>
@@ -2808,47 +3401,64 @@
         </w:rPr>
         <w:t>/</w:t>
       </w:r>
-      <w:proofErr w:type="spellStart"/>
       <w:r>
         <w:rPr>
           <w:lang w:val="en-US" w:eastAsia="ru-RU"/>
         </w:rPr>
         <w:t>csv</w:t>
       </w:r>
-      <w:proofErr w:type="spellEnd"/>
       <w:r>
         <w:rPr>
           <w:lang w:eastAsia="ru-RU"/>
         </w:rPr>
         <w:t>/</w:t>
       </w:r>
-      <w:proofErr w:type="spellStart"/>
       <w:r>
         <w:rPr>
           <w:lang w:val="en-US" w:eastAsia="ru-RU"/>
         </w:rPr>
         <w:t>MaterialRefraction</w:t>
       </w:r>
-      <w:proofErr w:type="spellEnd"/>
       <w:r>
         <w:rPr>
           <w:lang w:eastAsia="ru-RU"/>
         </w:rPr>
         <w:t>.</w:t>
       </w:r>
-      <w:proofErr w:type="spellStart"/>
       <w:r>
         <w:rPr>
           <w:lang w:val="en-US" w:eastAsia="ru-RU"/>
         </w:rPr>
         <w:t>csv</w:t>
       </w:r>
-      <w:proofErr w:type="spellEnd"/>
       <w:r>
         <w:rPr>
           <w:lang w:eastAsia="ru-RU"/>
         </w:rPr>
         <w:t>'.</w:t>
+      </w:r>
+    </w:p>
+    <w:p>
+      <w:pPr>
+        <w:ind w:left="360"/>
+        <w:rPr>
+          <w:rFonts w:cs="Times New Roman"/>
+          <w:szCs w:val="28"/>
+        </w:rPr>
+      </w:pPr>
+      <w:r>
+        <w:rPr>
+          <w:rFonts w:cs="Times New Roman"/>
+          <w:b/>
+        </w:rPr>
+        <w:t xml:space="preserve">Слайд </w:t>
+      </w:r>
+      <w:r>
+        <w:rPr>
+          <w:rFonts w:cs="Times New Roman"/>
+          <w:b/>
+        </w:rPr>
+        <w:t>21-27</w:t>
       </w:r>
     </w:p>
     <w:p>
@@ -2863,7 +3473,6 @@
         <w:rPr>
           <w:lang w:eastAsia="ru-RU"/>
         </w:rPr>
-        <w:lastRenderedPageBreak/>
         <w:t>В ходе</w:t>
       </w:r>
       <w:r>
@@ -2872,6 +3481,59 @@
         </w:rPr>
         <w:t xml:space="preserve"> тестирования программы была проверена корректность импорта данных, работы расчётных модулей и вывода графической информации (результаты тестирования на слайде).</w:t>
       </w:r>
+    </w:p>
+    <w:p>
+      <w:pPr>
+        <w:ind w:left="360"/>
+        <w:rPr>
+          <w:rFonts w:cs="Times New Roman"/>
+          <w:szCs w:val="28"/>
+        </w:rPr>
+      </w:pPr>
+      <w:r>
+        <w:rPr>
+          <w:rFonts w:cs="Times New Roman"/>
+          <w:b/>
+        </w:rPr>
+        <w:t xml:space="preserve">Слайд </w:t>
+      </w:r>
+      <w:r>
+        <w:rPr>
+          <w:rFonts w:cs="Times New Roman"/>
+          <w:b/>
+        </w:rPr>
+        <w:t>2</w:t>
+      </w:r>
+      <w:r>
+        <w:rPr>
+          <w:rFonts w:cs="Times New Roman"/>
+          <w:b/>
+        </w:rPr>
+        <w:t>8</w:t>
+      </w:r>
+      <w:r>
+        <w:rPr>
+          <w:rFonts w:cs="Times New Roman"/>
+          <w:b/>
+        </w:rPr>
+        <w:t xml:space="preserve">. </w:t>
+      </w:r>
+      <w:r>
+        <w:rPr>
+          <w:rFonts w:cs="Times New Roman"/>
+          <w:b/>
+        </w:rPr>
+        <w:t>Заключение</w:t>
+      </w:r>
+    </w:p>
+    <w:p>
+      <w:pPr>
+        <w:spacing w:after="0" w:line="360" w:lineRule="auto"/>
+        <w:jc w:val="both"/>
+        <w:rPr>
+          <w:lang w:eastAsia="ru-RU"/>
+        </w:rPr>
+      </w:pPr>
     </w:p>
     <w:p>
       <w:pPr>
@@ -4824,7 +5486,6 @@
   <w:style w:type="character" w:default="1" w:styleId="a1">
     <w:name w:val="Default Paragraph Font"/>
     <w:uiPriority w:val="1"/>
-    <w:semiHidden/>
     <w:unhideWhenUsed/>
   </w:style>
   <w:style w:type="table" w:default="1" w:styleId="a2">

</xml_diff>